<commit_message>
Enhancements to GUI. Implementation of new operations support of Oracle SOA Infrastructure(BPEL processes). Bug fixes.
</commit_message>
<xml_diff>
--- a/doc/developer-guide/SOA_Testing_Framework_Developer_Guide.docx
+++ b/doc/developer-guide/SOA_Testing_Framework_Developer_Guide.docx
@@ -2319,7 +2319,7 @@
         <w:rPr>
           <w:noProof/>
         </w:rPr>
-        <w:instrText xml:space="preserve"> PAGEREF _Toc374620899 \h </w:instrText>
+        <w:instrText xml:space="preserve"> PAGEREF _Toc379378993 \h </w:instrText>
       </w:r>
       <w:r>
         <w:rPr>
@@ -2397,7 +2397,7 @@
         <w:rPr>
           <w:noProof/>
         </w:rPr>
-        <w:instrText xml:space="preserve"> PAGEREF _Toc374620900 \h </w:instrText>
+        <w:instrText xml:space="preserve"> PAGEREF _Toc379378994 \h </w:instrText>
       </w:r>
       <w:r>
         <w:rPr>
@@ -2475,7 +2475,7 @@
         <w:rPr>
           <w:noProof/>
         </w:rPr>
-        <w:instrText xml:space="preserve"> PAGEREF _Toc374620901 \h </w:instrText>
+        <w:instrText xml:space="preserve"> PAGEREF _Toc379378995 \h </w:instrText>
       </w:r>
       <w:r>
         <w:rPr>
@@ -2553,7 +2553,7 @@
         <w:rPr>
           <w:noProof/>
         </w:rPr>
-        <w:instrText xml:space="preserve"> PAGEREF _Toc374620902 \h </w:instrText>
+        <w:instrText xml:space="preserve"> PAGEREF _Toc379378996 \h </w:instrText>
       </w:r>
       <w:r>
         <w:rPr>
@@ -2631,7 +2631,7 @@
         <w:rPr>
           <w:noProof/>
         </w:rPr>
-        <w:instrText xml:space="preserve"> PAGEREF _Toc374620903 \h </w:instrText>
+        <w:instrText xml:space="preserve"> PAGEREF _Toc379378997 \h </w:instrText>
       </w:r>
       <w:r>
         <w:rPr>
@@ -2709,7 +2709,7 @@
         <w:rPr>
           <w:noProof/>
         </w:rPr>
-        <w:instrText xml:space="preserve"> PAGEREF _Toc374620904 \h </w:instrText>
+        <w:instrText xml:space="preserve"> PAGEREF _Toc379378998 \h </w:instrText>
       </w:r>
       <w:r>
         <w:rPr>
@@ -2787,7 +2787,7 @@
         <w:rPr>
           <w:noProof/>
         </w:rPr>
-        <w:instrText xml:space="preserve"> PAGEREF _Toc374620905 \h </w:instrText>
+        <w:instrText xml:space="preserve"> PAGEREF _Toc379378999 \h </w:instrText>
       </w:r>
       <w:r>
         <w:rPr>
@@ -2865,7 +2865,7 @@
         <w:rPr>
           <w:noProof/>
         </w:rPr>
-        <w:instrText xml:space="preserve"> PAGEREF _Toc374620906 \h </w:instrText>
+        <w:instrText xml:space="preserve"> PAGEREF _Toc379379000 \h </w:instrText>
       </w:r>
       <w:r>
         <w:rPr>
@@ -2943,7 +2943,7 @@
         <w:rPr>
           <w:noProof/>
         </w:rPr>
-        <w:instrText xml:space="preserve"> PAGEREF _Toc374620907 \h </w:instrText>
+        <w:instrText xml:space="preserve"> PAGEREF _Toc379379001 \h </w:instrText>
       </w:r>
       <w:r>
         <w:rPr>
@@ -3021,7 +3021,7 @@
         <w:rPr>
           <w:noProof/>
         </w:rPr>
-        <w:instrText xml:space="preserve"> PAGEREF _Toc374620908 \h </w:instrText>
+        <w:instrText xml:space="preserve"> PAGEREF _Toc379379002 \h </w:instrText>
       </w:r>
       <w:r>
         <w:rPr>
@@ -3099,7 +3099,7 @@
         <w:rPr>
           <w:noProof/>
         </w:rPr>
-        <w:instrText xml:space="preserve"> PAGEREF _Toc374620909 \h </w:instrText>
+        <w:instrText xml:space="preserve"> PAGEREF _Toc379379003 \h </w:instrText>
       </w:r>
       <w:r>
         <w:rPr>
@@ -3177,7 +3177,7 @@
         <w:rPr>
           <w:noProof/>
         </w:rPr>
-        <w:instrText xml:space="preserve"> PAGEREF _Toc374620910 \h </w:instrText>
+        <w:instrText xml:space="preserve"> PAGEREF _Toc379379004 \h </w:instrText>
       </w:r>
       <w:r>
         <w:rPr>
@@ -3253,7 +3253,7 @@
         <w:rPr>
           <w:noProof/>
         </w:rPr>
-        <w:instrText xml:space="preserve"> PAGEREF _Toc374620911 \h </w:instrText>
+        <w:instrText xml:space="preserve"> PAGEREF _Toc379379005 \h </w:instrText>
       </w:r>
       <w:r>
         <w:rPr>
@@ -3336,7 +3336,7 @@
         <w:rPr>
           <w:noProof/>
         </w:rPr>
-        <w:instrText xml:space="preserve"> PAGEREF _Toc374620912 \h </w:instrText>
+        <w:instrText xml:space="preserve"> PAGEREF _Toc379379006 \h </w:instrText>
       </w:r>
       <w:r>
         <w:rPr>
@@ -3412,7 +3412,7 @@
         <w:rPr>
           <w:noProof/>
         </w:rPr>
-        <w:instrText xml:space="preserve"> PAGEREF _Toc374620913 \h </w:instrText>
+        <w:instrText xml:space="preserve"> PAGEREF _Toc379379007 \h </w:instrText>
       </w:r>
       <w:r>
         <w:rPr>
@@ -3488,7 +3488,7 @@
         <w:rPr>
           <w:noProof/>
         </w:rPr>
-        <w:instrText xml:space="preserve"> PAGEREF _Toc374620914 \h </w:instrText>
+        <w:instrText xml:space="preserve"> PAGEREF _Toc379379008 \h </w:instrText>
       </w:r>
       <w:r>
         <w:rPr>
@@ -3506,6 +3506,310 @@
           <w:noProof/>
         </w:rPr>
         <w:t>9</w:t>
+      </w:r>
+      <w:r>
+        <w:rPr>
+          <w:noProof/>
+        </w:rPr>
+        <w:fldChar w:fldCharType="end"/>
+      </w:r>
+    </w:p>
+    <w:p>
+      <w:pPr>
+        <w:pStyle w:val="TOC1"/>
+        <w:tabs>
+          <w:tab w:val="left" w:pos="660"/>
+        </w:tabs>
+        <w:rPr>
+          <w:rFonts w:asciiTheme="minorHAnsi" w:eastAsiaTheme="minorEastAsia" w:hAnsiTheme="minorHAnsi" w:cstheme="minorBidi"/>
+          <w:noProof/>
+          <w:sz w:val="22"/>
+          <w:szCs w:val="22"/>
+        </w:rPr>
+      </w:pPr>
+      <w:r>
+        <w:rPr>
+          <w:noProof/>
+        </w:rPr>
+        <w:t>5.</w:t>
+      </w:r>
+      <w:r>
+        <w:rPr>
+          <w:rFonts w:asciiTheme="minorHAnsi" w:eastAsiaTheme="minorEastAsia" w:hAnsiTheme="minorHAnsi" w:cstheme="minorBidi"/>
+          <w:noProof/>
+          <w:sz w:val="22"/>
+          <w:szCs w:val="22"/>
+        </w:rPr>
+        <w:tab/>
+      </w:r>
+      <w:r>
+        <w:rPr>
+          <w:noProof/>
+        </w:rPr>
+        <w:t>Build process</w:t>
+      </w:r>
+      <w:r>
+        <w:rPr>
+          <w:noProof/>
+        </w:rPr>
+        <w:tab/>
+      </w:r>
+      <w:r>
+        <w:rPr>
+          <w:noProof/>
+        </w:rPr>
+        <w:fldChar w:fldCharType="begin"/>
+      </w:r>
+      <w:r>
+        <w:rPr>
+          <w:noProof/>
+        </w:rPr>
+        <w:instrText xml:space="preserve"> PAGEREF _Toc379379009 \h </w:instrText>
+      </w:r>
+      <w:r>
+        <w:rPr>
+          <w:noProof/>
+        </w:rPr>
+      </w:r>
+      <w:r>
+        <w:rPr>
+          <w:noProof/>
+        </w:rPr>
+        <w:fldChar w:fldCharType="separate"/>
+      </w:r>
+      <w:r>
+        <w:rPr>
+          <w:noProof/>
+        </w:rPr>
+        <w:t>11</w:t>
+      </w:r>
+      <w:r>
+        <w:rPr>
+          <w:noProof/>
+        </w:rPr>
+        <w:fldChar w:fldCharType="end"/>
+      </w:r>
+    </w:p>
+    <w:p>
+      <w:pPr>
+        <w:pStyle w:val="TOC2"/>
+        <w:tabs>
+          <w:tab w:val="left" w:pos="880"/>
+        </w:tabs>
+        <w:rPr>
+          <w:rFonts w:asciiTheme="minorHAnsi" w:eastAsiaTheme="minorEastAsia" w:hAnsiTheme="minorHAnsi" w:cstheme="minorBidi"/>
+          <w:noProof/>
+          <w:sz w:val="22"/>
+          <w:szCs w:val="22"/>
+        </w:rPr>
+      </w:pPr>
+      <w:r>
+        <w:rPr>
+          <w:noProof/>
+        </w:rPr>
+        <w:t>5.1</w:t>
+      </w:r>
+      <w:r>
+        <w:rPr>
+          <w:rFonts w:asciiTheme="minorHAnsi" w:eastAsiaTheme="minorEastAsia" w:hAnsiTheme="minorHAnsi" w:cstheme="minorBidi"/>
+          <w:noProof/>
+          <w:sz w:val="22"/>
+          <w:szCs w:val="22"/>
+        </w:rPr>
+        <w:tab/>
+      </w:r>
+      <w:r>
+        <w:rPr>
+          <w:noProof/>
+        </w:rPr>
+        <w:t>Building in NetBeans IDE 7.4</w:t>
+      </w:r>
+      <w:r>
+        <w:rPr>
+          <w:noProof/>
+        </w:rPr>
+        <w:tab/>
+      </w:r>
+      <w:r>
+        <w:rPr>
+          <w:noProof/>
+        </w:rPr>
+        <w:fldChar w:fldCharType="begin"/>
+      </w:r>
+      <w:r>
+        <w:rPr>
+          <w:noProof/>
+        </w:rPr>
+        <w:instrText xml:space="preserve"> PAGEREF _Toc379379010 \h </w:instrText>
+      </w:r>
+      <w:r>
+        <w:rPr>
+          <w:noProof/>
+        </w:rPr>
+      </w:r>
+      <w:r>
+        <w:rPr>
+          <w:noProof/>
+        </w:rPr>
+        <w:fldChar w:fldCharType="separate"/>
+      </w:r>
+      <w:r>
+        <w:rPr>
+          <w:noProof/>
+        </w:rPr>
+        <w:t>11</w:t>
+      </w:r>
+      <w:r>
+        <w:rPr>
+          <w:noProof/>
+        </w:rPr>
+        <w:fldChar w:fldCharType="end"/>
+      </w:r>
+    </w:p>
+    <w:p>
+      <w:pPr>
+        <w:pStyle w:val="TOC2"/>
+        <w:tabs>
+          <w:tab w:val="left" w:pos="880"/>
+        </w:tabs>
+        <w:rPr>
+          <w:rFonts w:asciiTheme="minorHAnsi" w:eastAsiaTheme="minorEastAsia" w:hAnsiTheme="minorHAnsi" w:cstheme="minorBidi"/>
+          <w:noProof/>
+          <w:sz w:val="22"/>
+          <w:szCs w:val="22"/>
+        </w:rPr>
+      </w:pPr>
+      <w:r>
+        <w:rPr>
+          <w:noProof/>
+        </w:rPr>
+        <w:t>5.2</w:t>
+      </w:r>
+      <w:r>
+        <w:rPr>
+          <w:rFonts w:asciiTheme="minorHAnsi" w:eastAsiaTheme="minorEastAsia" w:hAnsiTheme="minorHAnsi" w:cstheme="minorBidi"/>
+          <w:noProof/>
+          <w:sz w:val="22"/>
+          <w:szCs w:val="22"/>
+        </w:rPr>
+        <w:tab/>
+      </w:r>
+      <w:r>
+        <w:rPr>
+          <w:noProof/>
+        </w:rPr>
+        <w:t>Building with Ant 1.9.1</w:t>
+      </w:r>
+      <w:r>
+        <w:rPr>
+          <w:noProof/>
+        </w:rPr>
+        <w:tab/>
+      </w:r>
+      <w:r>
+        <w:rPr>
+          <w:noProof/>
+        </w:rPr>
+        <w:fldChar w:fldCharType="begin"/>
+      </w:r>
+      <w:r>
+        <w:rPr>
+          <w:noProof/>
+        </w:rPr>
+        <w:instrText xml:space="preserve"> PAGEREF _Toc379379011 \h </w:instrText>
+      </w:r>
+      <w:r>
+        <w:rPr>
+          <w:noProof/>
+        </w:rPr>
+      </w:r>
+      <w:r>
+        <w:rPr>
+          <w:noProof/>
+        </w:rPr>
+        <w:fldChar w:fldCharType="separate"/>
+      </w:r>
+      <w:r>
+        <w:rPr>
+          <w:noProof/>
+        </w:rPr>
+        <w:t>12</w:t>
+      </w:r>
+      <w:r>
+        <w:rPr>
+          <w:noProof/>
+        </w:rPr>
+        <w:fldChar w:fldCharType="end"/>
+      </w:r>
+    </w:p>
+    <w:p>
+      <w:pPr>
+        <w:pStyle w:val="TOC2"/>
+        <w:tabs>
+          <w:tab w:val="left" w:pos="880"/>
+        </w:tabs>
+        <w:rPr>
+          <w:rFonts w:asciiTheme="minorHAnsi" w:eastAsiaTheme="minorEastAsia" w:hAnsiTheme="minorHAnsi" w:cstheme="minorBidi"/>
+          <w:noProof/>
+          <w:sz w:val="22"/>
+          <w:szCs w:val="22"/>
+        </w:rPr>
+      </w:pPr>
+      <w:r>
+        <w:rPr>
+          <w:noProof/>
+        </w:rPr>
+        <w:t>5.3</w:t>
+      </w:r>
+      <w:r>
+        <w:rPr>
+          <w:rFonts w:asciiTheme="minorHAnsi" w:eastAsiaTheme="minorEastAsia" w:hAnsiTheme="minorHAnsi" w:cstheme="minorBidi"/>
+          <w:noProof/>
+          <w:sz w:val="22"/>
+          <w:szCs w:val="22"/>
+        </w:rPr>
+        <w:tab/>
+      </w:r>
+      <w:r>
+        <w:rPr>
+          <w:noProof/>
+        </w:rPr>
+        <w:t>Build process customization</w:t>
+      </w:r>
+      <w:r>
+        <w:rPr>
+          <w:noProof/>
+        </w:rPr>
+        <w:tab/>
+      </w:r>
+      <w:r>
+        <w:rPr>
+          <w:noProof/>
+        </w:rPr>
+        <w:fldChar w:fldCharType="begin"/>
+      </w:r>
+      <w:r>
+        <w:rPr>
+          <w:noProof/>
+        </w:rPr>
+        <w:instrText xml:space="preserve"> PAGEREF _Toc379379012 \h </w:instrText>
+      </w:r>
+      <w:r>
+        <w:rPr>
+          <w:noProof/>
+        </w:rPr>
+      </w:r>
+      <w:r>
+        <w:rPr>
+          <w:noProof/>
+        </w:rPr>
+        <w:fldChar w:fldCharType="separate"/>
+      </w:r>
+      <w:r>
+        <w:rPr>
+          <w:noProof/>
+        </w:rPr>
+        <w:t>12</w:t>
       </w:r>
       <w:r>
         <w:rPr>
@@ -3529,7 +3833,7 @@
         <w:fldChar w:fldCharType="end"/>
       </w:r>
       <w:bookmarkStart w:id="19" w:name="INSERT_HERE"/>
-      <w:bookmarkStart w:id="20" w:name="_Toc374620899"/>
+      <w:bookmarkStart w:id="20" w:name="_Toc379378993"/>
       <w:bookmarkEnd w:id="19"/>
       <w:r>
         <w:rPr>
@@ -3704,7 +4008,7 @@
           <w:lang w:val="en-GB"/>
         </w:rPr>
       </w:pPr>
-      <w:bookmarkStart w:id="21" w:name="_Toc374620900"/>
+      <w:bookmarkStart w:id="21" w:name="_Toc379378994"/>
       <w:r>
         <w:rPr>
           <w:lang w:val="en-GB"/>
@@ -3734,7 +4038,7 @@
           <w:lang w:val="en-GB"/>
         </w:rPr>
       </w:pPr>
-      <w:bookmarkStart w:id="22" w:name="_Toc374620901"/>
+      <w:bookmarkStart w:id="22" w:name="_Toc379378995"/>
       <w:r>
         <w:rPr>
           <w:lang w:val="en-GB"/>
@@ -3865,7 +4169,7 @@
           <w:lang w:val="en-GB"/>
         </w:rPr>
       </w:pPr>
-      <w:bookmarkStart w:id="23" w:name="_Toc374620902"/>
+      <w:bookmarkStart w:id="23" w:name="_Toc379378996"/>
       <w:r>
         <w:rPr>
           <w:lang w:val="en-GB"/>
@@ -3896,7 +4200,7 @@
           <w:lang w:val="en-GB"/>
         </w:rPr>
       </w:pPr>
-      <w:bookmarkStart w:id="24" w:name="_Toc374620903"/>
+      <w:bookmarkStart w:id="24" w:name="_Toc379378997"/>
       <w:r>
         <w:rPr>
           <w:lang w:val="en-GB"/>
@@ -3934,7 +4238,7 @@
           <w:lang w:val="en-GB"/>
         </w:rPr>
       </w:pPr>
-      <w:bookmarkStart w:id="25" w:name="_Toc374620904"/>
+      <w:bookmarkStart w:id="25" w:name="_Toc379378998"/>
       <w:r>
         <w:rPr>
           <w:lang w:val="en-GB"/>
@@ -3951,7 +4255,7 @@
           <w:lang w:val="en-GB"/>
         </w:rPr>
       </w:pPr>
-      <w:bookmarkStart w:id="26" w:name="_Toc374620905"/>
+      <w:bookmarkStart w:id="26" w:name="_Toc379378999"/>
       <w:r>
         <w:rPr>
           <w:lang w:val="en-GB"/>
@@ -3974,7 +4278,7 @@
           <w:lang w:val="en-GB"/>
         </w:rPr>
       </w:pPr>
-      <w:bookmarkStart w:id="27" w:name="_Toc374620906"/>
+      <w:bookmarkStart w:id="27" w:name="_Toc379379000"/>
       <w:r>
         <w:rPr>
           <w:lang w:val="en-GB"/>
@@ -4027,7 +4331,7 @@
           <w:lang w:val="en-GB"/>
         </w:rPr>
       </w:pPr>
-      <w:bookmarkStart w:id="28" w:name="_Toc374620907"/>
+      <w:bookmarkStart w:id="28" w:name="_Toc379379001"/>
       <w:r>
         <w:rPr>
           <w:lang w:val="en-GB"/>
@@ -4051,7 +4355,7 @@
           <w:lang w:val="en-GB"/>
         </w:rPr>
       </w:pPr>
-      <w:bookmarkStart w:id="29" w:name="_Toc374620908"/>
+      <w:bookmarkStart w:id="29" w:name="_Toc379379002"/>
       <w:r>
         <w:rPr>
           <w:lang w:val="en-GB"/>
@@ -4081,7 +4385,7 @@
           <w:lang w:val="en-GB"/>
         </w:rPr>
       </w:pPr>
-      <w:bookmarkStart w:id="30" w:name="_Toc374620909"/>
+      <w:bookmarkStart w:id="30" w:name="_Toc379379003"/>
       <w:r>
         <w:rPr>
           <w:lang w:val="en-GB"/>
@@ -4104,7 +4408,7 @@
           <w:lang w:val="en-GB"/>
         </w:rPr>
       </w:pPr>
-      <w:bookmarkStart w:id="31" w:name="_Toc374620910"/>
+      <w:bookmarkStart w:id="31" w:name="_Toc379379004"/>
       <w:r>
         <w:rPr>
           <w:lang w:val="en-GB"/>
@@ -4117,7 +4421,7 @@
       <w:pPr>
         <w:pStyle w:val="Heading1"/>
       </w:pPr>
-      <w:bookmarkStart w:id="32" w:name="_Toc374620911"/>
+      <w:bookmarkStart w:id="32" w:name="_Toc379379005"/>
       <w:r>
         <w:lastRenderedPageBreak/>
         <w:t>General JAVA code guidelines</w:t>
@@ -4128,7 +4432,7 @@
       <w:pPr>
         <w:pStyle w:val="Heading2"/>
       </w:pPr>
-      <w:bookmarkStart w:id="33" w:name="_Toc374620912"/>
+      <w:bookmarkStart w:id="33" w:name="_Toc379379006"/>
       <w:r>
         <w:t xml:space="preserve">Object </w:t>
       </w:r>
@@ -4574,7 +4878,7 @@
       <w:pPr>
         <w:pStyle w:val="Heading2"/>
       </w:pPr>
-      <w:bookmarkStart w:id="34" w:name="_Toc374620913"/>
+      <w:bookmarkStart w:id="34" w:name="_Toc379379007"/>
       <w:r>
         <w:t>Logging</w:t>
       </w:r>
@@ -4952,7 +5256,7 @@
       <w:pPr>
         <w:pStyle w:val="Heading2"/>
       </w:pPr>
-      <w:bookmarkStart w:id="35" w:name="_Toc374620914"/>
+      <w:bookmarkStart w:id="35" w:name="_Toc379379008"/>
       <w:r>
         <w:t>Exception handling</w:t>
       </w:r>
@@ -7115,7 +7419,3242 @@
         </w:rPr>
       </w:pPr>
     </w:p>
-    <w:p/>
+    <w:p>
+      <w:pPr>
+        <w:pStyle w:val="Heading1"/>
+      </w:pPr>
+      <w:bookmarkStart w:id="36" w:name="_Toc379379009"/>
+      <w:r>
+        <w:lastRenderedPageBreak/>
+        <w:t>Build process</w:t>
+      </w:r>
+      <w:bookmarkEnd w:id="36"/>
+    </w:p>
+    <w:p>
+      <w:r>
+        <w:rPr>
+          <w:b/>
+        </w:rPr>
+        <w:t>Requirements:</w:t>
+      </w:r>
+      <w:r>
+        <w:t xml:space="preserve"> Ensure that the </w:t>
+      </w:r>
+      <w:proofErr w:type="spellStart"/>
+      <w:r>
+        <w:t>soa_testing_framework_bin</w:t>
+      </w:r>
+      <w:proofErr w:type="spellEnd"/>
+      <w:r>
+        <w:t xml:space="preserve"> directory exists at the same level as the </w:t>
+      </w:r>
+      <w:proofErr w:type="spellStart"/>
+      <w:r>
+        <w:t>yout</w:t>
+      </w:r>
+      <w:proofErr w:type="spellEnd"/>
+      <w:r>
+        <w:t xml:space="preserve"> </w:t>
+      </w:r>
+      <w:proofErr w:type="spellStart"/>
+      <w:r>
+        <w:t>NetBeans</w:t>
+      </w:r>
+      <w:proofErr w:type="spellEnd"/>
+      <w:r>
+        <w:t xml:space="preserve"> project. You can check it out from SVN URL: </w:t>
+      </w:r>
+    </w:p>
+    <w:p>
+      <w:pPr>
+        <w:rPr>
+          <w:rFonts w:ascii="Courier New" w:hAnsi="Courier New" w:cs="Courier New"/>
+        </w:rPr>
+      </w:pPr>
+      <w:r>
+        <w:rPr>
+          <w:rFonts w:ascii="Courier New" w:hAnsi="Courier New" w:cs="Courier New"/>
+        </w:rPr>
+        <w:t>http://10.19.12.41:8080/svn/repos_int1/m2/trunk/soa_testing_framework_bin</w:t>
+      </w:r>
+    </w:p>
+    <w:p>
+      <w:r>
+        <w:t>Reason for this is because the generated JAR file and other resources (like libraries, XSD schemas) are copied there after the build is finished.</w:t>
+      </w:r>
+    </w:p>
+    <w:p>
+      <w:pPr>
+        <w:pStyle w:val="Heading2"/>
+      </w:pPr>
+      <w:bookmarkStart w:id="37" w:name="_Toc379379010"/>
+      <w:r>
+        <w:t>Building in</w:t>
+      </w:r>
+      <w:r>
+        <w:t xml:space="preserve"> </w:t>
+      </w:r>
+      <w:proofErr w:type="spellStart"/>
+      <w:r>
+        <w:t>NetBeans</w:t>
+      </w:r>
+      <w:proofErr w:type="spellEnd"/>
+      <w:r>
+        <w:t xml:space="preserve"> IDE</w:t>
+      </w:r>
+      <w:r>
+        <w:t xml:space="preserve"> 7.4</w:t>
+      </w:r>
+      <w:bookmarkEnd w:id="37"/>
+    </w:p>
+    <w:p>
+      <w:r>
+        <w:t>Several options here:</w:t>
+      </w:r>
+    </w:p>
+    <w:p>
+      <w:pPr>
+        <w:pStyle w:val="ListParagraph"/>
+        <w:numPr>
+          <w:ilvl w:val="0"/>
+          <w:numId w:val="7"/>
+        </w:numPr>
+      </w:pPr>
+      <w:r>
+        <w:t>Right-click on the project in the Projects tab and choose Clean and Build option</w:t>
+      </w:r>
+      <w:r>
+        <w:rPr>
+          <w:noProof/>
+        </w:rPr>
+        <w:drawing>
+          <wp:inline distT="0" distB="0" distL="0" distR="0">
+            <wp:extent cx="3067050" cy="4086225"/>
+            <wp:effectExtent l="19050" t="0" r="0" b="0"/>
+            <wp:docPr id="4" name="Picture 1"/>
+            <wp:cNvGraphicFramePr>
+              <a:graphicFrameLocks xmlns:a="http://schemas.openxmlformats.org/drawingml/2006/main" noChangeAspect="1"/>
+            </wp:cNvGraphicFramePr>
+            <a:graphic xmlns:a="http://schemas.openxmlformats.org/drawingml/2006/main">
+              <a:graphicData uri="http://schemas.openxmlformats.org/drawingml/2006/picture">
+                <pic:pic xmlns:pic="http://schemas.openxmlformats.org/drawingml/2006/picture">
+                  <pic:nvPicPr>
+                    <pic:cNvPr id="0" name="Picture 1"/>
+                    <pic:cNvPicPr>
+                      <a:picLocks noChangeAspect="1" noChangeArrowheads="1"/>
+                    </pic:cNvPicPr>
+                  </pic:nvPicPr>
+                  <pic:blipFill>
+                    <a:blip r:embed="rId9"/>
+                    <a:srcRect/>
+                    <a:stretch>
+                      <a:fillRect/>
+                    </a:stretch>
+                  </pic:blipFill>
+                  <pic:spPr bwMode="auto">
+                    <a:xfrm>
+                      <a:off x="0" y="0"/>
+                      <a:ext cx="3067050" cy="4086225"/>
+                    </a:xfrm>
+                    <a:prstGeom prst="rect">
+                      <a:avLst/>
+                    </a:prstGeom>
+                    <a:noFill/>
+                    <a:ln w="9525">
+                      <a:noFill/>
+                      <a:miter lim="800000"/>
+                      <a:headEnd/>
+                      <a:tailEnd/>
+                    </a:ln>
+                  </pic:spPr>
+                </pic:pic>
+              </a:graphicData>
+            </a:graphic>
+          </wp:inline>
+        </w:drawing>
+      </w:r>
+    </w:p>
+    <w:p>
+      <w:pPr>
+        <w:pStyle w:val="ListParagraph"/>
+        <w:numPr>
+          <w:ilvl w:val="0"/>
+          <w:numId w:val="7"/>
+        </w:numPr>
+      </w:pPr>
+      <w:r>
+        <w:lastRenderedPageBreak/>
+        <w:t>Use the menu bar at the top and select Run -&gt; Clean and Build Project (</w:t>
+      </w:r>
+      <w:proofErr w:type="spellStart"/>
+      <w:r>
+        <w:t>SOATestingFramework</w:t>
+      </w:r>
+      <w:proofErr w:type="spellEnd"/>
+      <w:r>
+        <w:t>)</w:t>
+      </w:r>
+      <w:r>
+        <w:rPr>
+          <w:noProof/>
+        </w:rPr>
+        <w:drawing>
+          <wp:inline distT="0" distB="0" distL="0" distR="0">
+            <wp:extent cx="5934075" cy="1771650"/>
+            <wp:effectExtent l="19050" t="0" r="9525" b="0"/>
+            <wp:docPr id="5" name="Picture 2"/>
+            <wp:cNvGraphicFramePr>
+              <a:graphicFrameLocks xmlns:a="http://schemas.openxmlformats.org/drawingml/2006/main" noChangeAspect="1"/>
+            </wp:cNvGraphicFramePr>
+            <a:graphic xmlns:a="http://schemas.openxmlformats.org/drawingml/2006/main">
+              <a:graphicData uri="http://schemas.openxmlformats.org/drawingml/2006/picture">
+                <pic:pic xmlns:pic="http://schemas.openxmlformats.org/drawingml/2006/picture">
+                  <pic:nvPicPr>
+                    <pic:cNvPr id="0" name="Picture 2"/>
+                    <pic:cNvPicPr>
+                      <a:picLocks noChangeAspect="1" noChangeArrowheads="1"/>
+                    </pic:cNvPicPr>
+                  </pic:nvPicPr>
+                  <pic:blipFill>
+                    <a:blip r:embed="rId10"/>
+                    <a:srcRect/>
+                    <a:stretch>
+                      <a:fillRect/>
+                    </a:stretch>
+                  </pic:blipFill>
+                  <pic:spPr bwMode="auto">
+                    <a:xfrm>
+                      <a:off x="0" y="0"/>
+                      <a:ext cx="5934075" cy="1771650"/>
+                    </a:xfrm>
+                    <a:prstGeom prst="rect">
+                      <a:avLst/>
+                    </a:prstGeom>
+                    <a:noFill/>
+                    <a:ln w="9525">
+                      <a:noFill/>
+                      <a:miter lim="800000"/>
+                      <a:headEnd/>
+                      <a:tailEnd/>
+                    </a:ln>
+                  </pic:spPr>
+                </pic:pic>
+              </a:graphicData>
+            </a:graphic>
+          </wp:inline>
+        </w:drawing>
+      </w:r>
+    </w:p>
+    <w:p>
+      <w:pPr>
+        <w:pStyle w:val="ListParagraph"/>
+        <w:numPr>
+          <w:ilvl w:val="0"/>
+          <w:numId w:val="7"/>
+        </w:numPr>
+      </w:pPr>
+      <w:r>
+        <w:t>Click the "Hammer and Broom" located on the toolbar</w:t>
+      </w:r>
+      <w:r>
+        <w:rPr>
+          <w:noProof/>
+        </w:rPr>
+        <w:drawing>
+          <wp:inline distT="0" distB="0" distL="0" distR="0">
+            <wp:extent cx="5334000" cy="952500"/>
+            <wp:effectExtent l="19050" t="0" r="0" b="0"/>
+            <wp:docPr id="6" name="Picture 3"/>
+            <wp:cNvGraphicFramePr>
+              <a:graphicFrameLocks xmlns:a="http://schemas.openxmlformats.org/drawingml/2006/main" noChangeAspect="1"/>
+            </wp:cNvGraphicFramePr>
+            <a:graphic xmlns:a="http://schemas.openxmlformats.org/drawingml/2006/main">
+              <a:graphicData uri="http://schemas.openxmlformats.org/drawingml/2006/picture">
+                <pic:pic xmlns:pic="http://schemas.openxmlformats.org/drawingml/2006/picture">
+                  <pic:nvPicPr>
+                    <pic:cNvPr id="0" name="Picture 3"/>
+                    <pic:cNvPicPr>
+                      <a:picLocks noChangeAspect="1" noChangeArrowheads="1"/>
+                    </pic:cNvPicPr>
+                  </pic:nvPicPr>
+                  <pic:blipFill>
+                    <a:blip r:embed="rId11"/>
+                    <a:srcRect/>
+                    <a:stretch>
+                      <a:fillRect/>
+                    </a:stretch>
+                  </pic:blipFill>
+                  <pic:spPr bwMode="auto">
+                    <a:xfrm>
+                      <a:off x="0" y="0"/>
+                      <a:ext cx="5334000" cy="952500"/>
+                    </a:xfrm>
+                    <a:prstGeom prst="rect">
+                      <a:avLst/>
+                    </a:prstGeom>
+                    <a:noFill/>
+                    <a:ln w="9525">
+                      <a:noFill/>
+                      <a:miter lim="800000"/>
+                      <a:headEnd/>
+                      <a:tailEnd/>
+                    </a:ln>
+                  </pic:spPr>
+                </pic:pic>
+              </a:graphicData>
+            </a:graphic>
+          </wp:inline>
+        </w:drawing>
+      </w:r>
+    </w:p>
+    <w:p>
+      <w:pPr>
+        <w:pStyle w:val="ListParagraph"/>
+        <w:numPr>
+          <w:ilvl w:val="0"/>
+          <w:numId w:val="7"/>
+        </w:numPr>
+      </w:pPr>
+      <w:r>
+        <w:t xml:space="preserve">The quickest method: memorize the shortcut </w:t>
+      </w:r>
+      <w:r>
+        <w:rPr>
+          <w:b/>
+        </w:rPr>
+        <w:t>Shift + F11</w:t>
+      </w:r>
+      <w:r>
+        <w:t>, you'll use it a lot ;)</w:t>
+      </w:r>
+    </w:p>
+    <w:p>
+      <w:pPr>
+        <w:pStyle w:val="Heading2"/>
+      </w:pPr>
+      <w:bookmarkStart w:id="38" w:name="_Toc379379011"/>
+      <w:r>
+        <w:t>Building with</w:t>
+      </w:r>
+      <w:r>
+        <w:t xml:space="preserve"> A</w:t>
+      </w:r>
+      <w:r>
+        <w:t>nt 1.9.1</w:t>
+      </w:r>
+      <w:bookmarkEnd w:id="38"/>
+    </w:p>
+    <w:p>
+      <w:r>
+        <w:rPr>
+          <w:b/>
+        </w:rPr>
+        <w:t>Requirements:</w:t>
+      </w:r>
+      <w:r>
+        <w:t xml:space="preserve"> Ant 1.9.1 (</w:t>
+      </w:r>
+      <w:proofErr w:type="spellStart"/>
+      <w:r>
+        <w:t>NetBeans</w:t>
+      </w:r>
+      <w:proofErr w:type="spellEnd"/>
+      <w:r>
+        <w:t xml:space="preserve"> IDE has Ant built-in, usually in </w:t>
+      </w:r>
+      <w:r>
+        <w:rPr>
+          <w:rFonts w:ascii="Courier New" w:hAnsi="Courier New" w:cs="Courier New"/>
+        </w:rPr>
+        <w:t>&lt;</w:t>
+      </w:r>
+      <w:proofErr w:type="spellStart"/>
+      <w:r>
+        <w:rPr>
+          <w:rFonts w:ascii="Courier New" w:hAnsi="Courier New" w:cs="Courier New"/>
+        </w:rPr>
+        <w:t>NetBeans_install_folder</w:t>
+      </w:r>
+      <w:proofErr w:type="spellEnd"/>
+      <w:r>
+        <w:rPr>
+          <w:rFonts w:ascii="Courier New" w:hAnsi="Courier New" w:cs="Courier New"/>
+        </w:rPr>
+        <w:t>&gt;\</w:t>
+      </w:r>
+      <w:proofErr w:type="spellStart"/>
+      <w:r>
+        <w:rPr>
+          <w:rFonts w:ascii="Courier New" w:hAnsi="Courier New" w:cs="Courier New"/>
+        </w:rPr>
+        <w:t>extide</w:t>
+      </w:r>
+      <w:proofErr w:type="spellEnd"/>
+      <w:r>
+        <w:t xml:space="preserve"> or </w:t>
+      </w:r>
+      <w:r>
+        <w:rPr>
+          <w:rFonts w:ascii="Courier New" w:hAnsi="Courier New" w:cs="Courier New"/>
+        </w:rPr>
+        <w:t>&lt;</w:t>
+      </w:r>
+      <w:proofErr w:type="spellStart"/>
+      <w:r>
+        <w:rPr>
+          <w:rFonts w:ascii="Courier New" w:hAnsi="Courier New" w:cs="Courier New"/>
+        </w:rPr>
+        <w:t>NetBeans_install_folder</w:t>
+      </w:r>
+      <w:proofErr w:type="spellEnd"/>
+      <w:r>
+        <w:rPr>
+          <w:rFonts w:ascii="Courier New" w:hAnsi="Courier New" w:cs="Courier New"/>
+        </w:rPr>
+        <w:t>&gt;\</w:t>
+      </w:r>
+      <w:proofErr w:type="spellStart"/>
+      <w:r>
+        <w:rPr>
+          <w:rFonts w:ascii="Courier New" w:hAnsi="Courier New" w:cs="Courier New"/>
+        </w:rPr>
+        <w:t>ide</w:t>
+      </w:r>
+      <w:proofErr w:type="spellEnd"/>
+      <w:r>
+        <w:rPr>
+          <w:rFonts w:ascii="Courier New" w:hAnsi="Courier New" w:cs="Courier New"/>
+        </w:rPr>
+        <w:t xml:space="preserve"> </w:t>
+      </w:r>
+      <w:r>
+        <w:t>folder</w:t>
+      </w:r>
+    </w:p>
+    <w:p>
+      <w:r>
+        <w:t>Navigate to your project root level. When you see the file</w:t>
+      </w:r>
+      <w:r>
+        <w:t xml:space="preserve"> called</w:t>
+      </w:r>
+      <w:r>
+        <w:t xml:space="preserve"> </w:t>
+      </w:r>
+      <w:r>
+        <w:rPr>
+          <w:rFonts w:ascii="Courier New" w:hAnsi="Courier New" w:cs="Courier New"/>
+        </w:rPr>
+        <w:t>build.xml</w:t>
+      </w:r>
+      <w:r>
+        <w:t xml:space="preserve"> (not build-impl.xml)</w:t>
+      </w:r>
+      <w:r>
+        <w:t xml:space="preserve">, you know you are at the correct place. </w:t>
+      </w:r>
+    </w:p>
+    <w:p>
+      <w:r>
+        <w:t>From the project root directory r</w:t>
+      </w:r>
+      <w:r>
+        <w:t xml:space="preserve">un </w:t>
+      </w:r>
+    </w:p>
+    <w:p>
+      <w:pPr>
+        <w:rPr>
+          <w:rFonts w:ascii="Courier New" w:hAnsi="Courier New" w:cs="Courier New"/>
+        </w:rPr>
+      </w:pPr>
+      <w:r>
+        <w:rPr>
+          <w:rFonts w:ascii="Courier New" w:hAnsi="Courier New" w:cs="Courier New"/>
+        </w:rPr>
+        <w:t xml:space="preserve">ant </w:t>
+      </w:r>
+      <w:r>
+        <w:rPr>
+          <w:rFonts w:ascii="Courier New" w:hAnsi="Courier New" w:cs="Courier New"/>
+        </w:rPr>
+        <w:t>-</w:t>
+      </w:r>
+      <w:proofErr w:type="spellStart"/>
+      <w:r>
+        <w:rPr>
+          <w:rFonts w:ascii="Courier New" w:hAnsi="Courier New" w:cs="Courier New"/>
+        </w:rPr>
+        <w:t>Dnb.internal.action.name</w:t>
+      </w:r>
+      <w:proofErr w:type="spellEnd"/>
+      <w:r>
+        <w:rPr>
+          <w:rFonts w:ascii="Courier New" w:hAnsi="Courier New" w:cs="Courier New"/>
+        </w:rPr>
+        <w:t>=rebuild clean jar</w:t>
+      </w:r>
+    </w:p>
+    <w:p>
+      <w:r>
+        <w:t>Example:</w:t>
+      </w:r>
+    </w:p>
+    <w:p>
+      <w:r>
+        <w:rPr>
+          <w:noProof/>
+        </w:rPr>
+        <w:drawing>
+          <wp:inline distT="0" distB="0" distL="0" distR="0">
+            <wp:extent cx="5943600" cy="1387611"/>
+            <wp:effectExtent l="19050" t="0" r="0" b="0"/>
+            <wp:docPr id="7" name="Picture 6"/>
+            <wp:cNvGraphicFramePr>
+              <a:graphicFrameLocks xmlns:a="http://schemas.openxmlformats.org/drawingml/2006/main" noChangeAspect="1"/>
+            </wp:cNvGraphicFramePr>
+            <a:graphic xmlns:a="http://schemas.openxmlformats.org/drawingml/2006/main">
+              <a:graphicData uri="http://schemas.openxmlformats.org/drawingml/2006/picture">
+                <pic:pic xmlns:pic="http://schemas.openxmlformats.org/drawingml/2006/picture">
+                  <pic:nvPicPr>
+                    <pic:cNvPr id="0" name="Picture 6"/>
+                    <pic:cNvPicPr>
+                      <a:picLocks noChangeAspect="1" noChangeArrowheads="1"/>
+                    </pic:cNvPicPr>
+                  </pic:nvPicPr>
+                  <pic:blipFill>
+                    <a:blip r:embed="rId12"/>
+                    <a:srcRect/>
+                    <a:stretch>
+                      <a:fillRect/>
+                    </a:stretch>
+                  </pic:blipFill>
+                  <pic:spPr bwMode="auto">
+                    <a:xfrm>
+                      <a:off x="0" y="0"/>
+                      <a:ext cx="5943600" cy="1387611"/>
+                    </a:xfrm>
+                    <a:prstGeom prst="rect">
+                      <a:avLst/>
+                    </a:prstGeom>
+                    <a:noFill/>
+                    <a:ln w="9525">
+                      <a:noFill/>
+                      <a:miter lim="800000"/>
+                      <a:headEnd/>
+                      <a:tailEnd/>
+                    </a:ln>
+                  </pic:spPr>
+                </pic:pic>
+              </a:graphicData>
+            </a:graphic>
+          </wp:inline>
+        </w:drawing>
+      </w:r>
+    </w:p>
+    <w:p>
+      <w:pPr>
+        <w:pStyle w:val="Heading2"/>
+      </w:pPr>
+      <w:bookmarkStart w:id="39" w:name="_Toc379379012"/>
+      <w:r>
+        <w:t>Build process customization</w:t>
+      </w:r>
+      <w:bookmarkEnd w:id="39"/>
+    </w:p>
+    <w:p>
+      <w:r>
+        <w:t xml:space="preserve">You can customize the build process by defining various targets in the </w:t>
+      </w:r>
+      <w:r>
+        <w:rPr>
+          <w:rFonts w:ascii="Courier New" w:hAnsi="Courier New" w:cs="Courier New"/>
+        </w:rPr>
+        <w:t>build.xml</w:t>
+      </w:r>
+      <w:r>
+        <w:t xml:space="preserve">. Refer to the file itself, each target is documented there. For example, the post-jar stage is added to copy everything needed to the </w:t>
+      </w:r>
+      <w:proofErr w:type="spellStart"/>
+      <w:r>
+        <w:t>soa_testing_framework_bin</w:t>
+      </w:r>
+      <w:proofErr w:type="spellEnd"/>
+      <w:r>
+        <w:t xml:space="preserve"> directory:</w:t>
+      </w:r>
+    </w:p>
+    <w:p>
+      <w:pPr>
+        <w:overflowPunct/>
+        <w:spacing w:after="0"/>
+        <w:textAlignment w:val="auto"/>
+        <w:rPr>
+          <w:rFonts w:ascii="Courier New" w:eastAsiaTheme="minorHAnsi" w:hAnsi="Courier New" w:cs="Courier New"/>
+          <w:b/>
+          <w:bCs/>
+          <w:color w:val="000000"/>
+          <w:sz w:val="16"/>
+          <w:szCs w:val="16"/>
+          <w:highlight w:val="white"/>
+        </w:rPr>
+      </w:pPr>
+      <w:r>
+        <w:rPr>
+          <w:rFonts w:ascii="Courier New" w:eastAsiaTheme="minorHAnsi" w:hAnsi="Courier New" w:cs="Courier New"/>
+          <w:b/>
+          <w:bCs/>
+          <w:color w:val="000000"/>
+          <w:highlight w:val="white"/>
+        </w:rPr>
+        <w:t xml:space="preserve">    </w:t>
+      </w:r>
+      <w:r>
+        <w:rPr>
+          <w:rFonts w:ascii="Courier New" w:eastAsiaTheme="minorHAnsi" w:hAnsi="Courier New" w:cs="Courier New"/>
+          <w:color w:val="0000FF"/>
+          <w:sz w:val="16"/>
+          <w:szCs w:val="16"/>
+          <w:highlight w:val="white"/>
+        </w:rPr>
+        <w:t>&lt;target</w:t>
+      </w:r>
+      <w:r>
+        <w:rPr>
+          <w:rFonts w:ascii="Courier New" w:eastAsiaTheme="minorHAnsi" w:hAnsi="Courier New" w:cs="Courier New"/>
+          <w:color w:val="000000"/>
+          <w:sz w:val="16"/>
+          <w:szCs w:val="16"/>
+          <w:highlight w:val="white"/>
+        </w:rPr>
+        <w:t xml:space="preserve"> </w:t>
+      </w:r>
+      <w:r>
+        <w:rPr>
+          <w:rFonts w:ascii="Courier New" w:eastAsiaTheme="minorHAnsi" w:hAnsi="Courier New" w:cs="Courier New"/>
+          <w:color w:val="FF0000"/>
+          <w:sz w:val="16"/>
+          <w:szCs w:val="16"/>
+          <w:highlight w:val="white"/>
+        </w:rPr>
+        <w:t>name</w:t>
+      </w:r>
+      <w:r>
+        <w:rPr>
+          <w:rFonts w:ascii="Courier New" w:eastAsiaTheme="minorHAnsi" w:hAnsi="Courier New" w:cs="Courier New"/>
+          <w:color w:val="000000"/>
+          <w:sz w:val="16"/>
+          <w:szCs w:val="16"/>
+          <w:highlight w:val="white"/>
+        </w:rPr>
+        <w:t>=</w:t>
+      </w:r>
+      <w:r>
+        <w:rPr>
+          <w:rFonts w:ascii="Courier New" w:eastAsiaTheme="minorHAnsi" w:hAnsi="Courier New" w:cs="Courier New"/>
+          <w:b/>
+          <w:bCs/>
+          <w:color w:val="8000FF"/>
+          <w:sz w:val="16"/>
+          <w:szCs w:val="16"/>
+          <w:highlight w:val="white"/>
+        </w:rPr>
+        <w:t>"-post-jar"</w:t>
+      </w:r>
+      <w:r>
+        <w:rPr>
+          <w:rFonts w:ascii="Courier New" w:eastAsiaTheme="minorHAnsi" w:hAnsi="Courier New" w:cs="Courier New"/>
+          <w:color w:val="0000FF"/>
+          <w:sz w:val="16"/>
+          <w:szCs w:val="16"/>
+          <w:highlight w:val="white"/>
+        </w:rPr>
+        <w:t>&gt;</w:t>
+      </w:r>
+    </w:p>
+    <w:p>
+      <w:pPr>
+        <w:overflowPunct/>
+        <w:spacing w:after="0"/>
+        <w:textAlignment w:val="auto"/>
+        <w:rPr>
+          <w:rFonts w:ascii="Courier New" w:eastAsiaTheme="minorHAnsi" w:hAnsi="Courier New" w:cs="Courier New"/>
+          <w:b/>
+          <w:bCs/>
+          <w:color w:val="000000"/>
+          <w:sz w:val="16"/>
+          <w:szCs w:val="16"/>
+          <w:highlight w:val="white"/>
+        </w:rPr>
+      </w:pPr>
+      <w:r>
+        <w:rPr>
+          <w:rFonts w:ascii="Courier New" w:eastAsiaTheme="minorHAnsi" w:hAnsi="Courier New" w:cs="Courier New"/>
+          <w:b/>
+          <w:bCs/>
+          <w:color w:val="000000"/>
+          <w:sz w:val="16"/>
+          <w:szCs w:val="16"/>
+          <w:highlight w:val="white"/>
+        </w:rPr>
+        <w:t xml:space="preserve">        </w:t>
+      </w:r>
+      <w:r>
+        <w:rPr>
+          <w:rFonts w:ascii="Courier New" w:eastAsiaTheme="minorHAnsi" w:hAnsi="Courier New" w:cs="Courier New"/>
+          <w:color w:val="0000FF"/>
+          <w:sz w:val="16"/>
+          <w:szCs w:val="16"/>
+          <w:highlight w:val="white"/>
+        </w:rPr>
+        <w:t>&lt;echo</w:t>
+      </w:r>
+      <w:r>
+        <w:rPr>
+          <w:rFonts w:ascii="Courier New" w:eastAsiaTheme="minorHAnsi" w:hAnsi="Courier New" w:cs="Courier New"/>
+          <w:color w:val="000000"/>
+          <w:sz w:val="16"/>
+          <w:szCs w:val="16"/>
+          <w:highlight w:val="white"/>
+        </w:rPr>
+        <w:t xml:space="preserve"> </w:t>
+      </w:r>
+      <w:r>
+        <w:rPr>
+          <w:rFonts w:ascii="Courier New" w:eastAsiaTheme="minorHAnsi" w:hAnsi="Courier New" w:cs="Courier New"/>
+          <w:color w:val="FF0000"/>
+          <w:sz w:val="16"/>
+          <w:szCs w:val="16"/>
+          <w:highlight w:val="white"/>
+        </w:rPr>
+        <w:t>message</w:t>
+      </w:r>
+      <w:r>
+        <w:rPr>
+          <w:rFonts w:ascii="Courier New" w:eastAsiaTheme="minorHAnsi" w:hAnsi="Courier New" w:cs="Courier New"/>
+          <w:color w:val="000000"/>
+          <w:sz w:val="16"/>
+          <w:szCs w:val="16"/>
+          <w:highlight w:val="white"/>
+        </w:rPr>
+        <w:t>=</w:t>
+      </w:r>
+      <w:r>
+        <w:rPr>
+          <w:rFonts w:ascii="Courier New" w:eastAsiaTheme="minorHAnsi" w:hAnsi="Courier New" w:cs="Courier New"/>
+          <w:b/>
+          <w:bCs/>
+          <w:color w:val="8000FF"/>
+          <w:sz w:val="16"/>
+          <w:szCs w:val="16"/>
+          <w:highlight w:val="white"/>
+        </w:rPr>
+        <w:t>"Deleting ${</w:t>
+      </w:r>
+      <w:proofErr w:type="spellStart"/>
+      <w:r>
+        <w:rPr>
+          <w:rFonts w:ascii="Courier New" w:eastAsiaTheme="minorHAnsi" w:hAnsi="Courier New" w:cs="Courier New"/>
+          <w:b/>
+          <w:bCs/>
+          <w:color w:val="8000FF"/>
+          <w:sz w:val="16"/>
+          <w:szCs w:val="16"/>
+          <w:highlight w:val="white"/>
+        </w:rPr>
+        <w:t>bin.dist.lib.dir</w:t>
+      </w:r>
+      <w:proofErr w:type="spellEnd"/>
+      <w:r>
+        <w:rPr>
+          <w:rFonts w:ascii="Courier New" w:eastAsiaTheme="minorHAnsi" w:hAnsi="Courier New" w:cs="Courier New"/>
+          <w:b/>
+          <w:bCs/>
+          <w:color w:val="8000FF"/>
+          <w:sz w:val="16"/>
+          <w:szCs w:val="16"/>
+          <w:highlight w:val="white"/>
+        </w:rPr>
+        <w:t>} dir"</w:t>
+      </w:r>
+      <w:r>
+        <w:rPr>
+          <w:rFonts w:ascii="Courier New" w:eastAsiaTheme="minorHAnsi" w:hAnsi="Courier New" w:cs="Courier New"/>
+          <w:color w:val="0000FF"/>
+          <w:sz w:val="16"/>
+          <w:szCs w:val="16"/>
+          <w:highlight w:val="white"/>
+        </w:rPr>
+        <w:t>/&gt;</w:t>
+      </w:r>
+    </w:p>
+    <w:p>
+      <w:pPr>
+        <w:overflowPunct/>
+        <w:spacing w:after="0"/>
+        <w:textAlignment w:val="auto"/>
+        <w:rPr>
+          <w:rFonts w:ascii="Courier New" w:eastAsiaTheme="minorHAnsi" w:hAnsi="Courier New" w:cs="Courier New"/>
+          <w:b/>
+          <w:bCs/>
+          <w:color w:val="000000"/>
+          <w:sz w:val="16"/>
+          <w:szCs w:val="16"/>
+          <w:highlight w:val="white"/>
+        </w:rPr>
+      </w:pPr>
+      <w:r>
+        <w:rPr>
+          <w:rFonts w:ascii="Courier New" w:eastAsiaTheme="minorHAnsi" w:hAnsi="Courier New" w:cs="Courier New"/>
+          <w:b/>
+          <w:bCs/>
+          <w:color w:val="000000"/>
+          <w:sz w:val="16"/>
+          <w:szCs w:val="16"/>
+          <w:highlight w:val="white"/>
+        </w:rPr>
+        <w:t xml:space="preserve">        </w:t>
+      </w:r>
+      <w:r>
+        <w:rPr>
+          <w:rFonts w:ascii="Courier New" w:eastAsiaTheme="minorHAnsi" w:hAnsi="Courier New" w:cs="Courier New"/>
+          <w:color w:val="0000FF"/>
+          <w:sz w:val="16"/>
+          <w:szCs w:val="16"/>
+          <w:highlight w:val="white"/>
+        </w:rPr>
+        <w:t>&lt;delete</w:t>
+      </w:r>
+      <w:r>
+        <w:rPr>
+          <w:rFonts w:ascii="Courier New" w:eastAsiaTheme="minorHAnsi" w:hAnsi="Courier New" w:cs="Courier New"/>
+          <w:color w:val="000000"/>
+          <w:sz w:val="16"/>
+          <w:szCs w:val="16"/>
+          <w:highlight w:val="white"/>
+        </w:rPr>
+        <w:t xml:space="preserve"> </w:t>
+      </w:r>
+      <w:r>
+        <w:rPr>
+          <w:rFonts w:ascii="Courier New" w:eastAsiaTheme="minorHAnsi" w:hAnsi="Courier New" w:cs="Courier New"/>
+          <w:color w:val="FF0000"/>
+          <w:sz w:val="16"/>
+          <w:szCs w:val="16"/>
+          <w:highlight w:val="white"/>
+        </w:rPr>
+        <w:t>dir</w:t>
+      </w:r>
+      <w:r>
+        <w:rPr>
+          <w:rFonts w:ascii="Courier New" w:eastAsiaTheme="minorHAnsi" w:hAnsi="Courier New" w:cs="Courier New"/>
+          <w:color w:val="000000"/>
+          <w:sz w:val="16"/>
+          <w:szCs w:val="16"/>
+          <w:highlight w:val="white"/>
+        </w:rPr>
+        <w:t>=</w:t>
+      </w:r>
+      <w:r>
+        <w:rPr>
+          <w:rFonts w:ascii="Courier New" w:eastAsiaTheme="minorHAnsi" w:hAnsi="Courier New" w:cs="Courier New"/>
+          <w:b/>
+          <w:bCs/>
+          <w:color w:val="8000FF"/>
+          <w:sz w:val="16"/>
+          <w:szCs w:val="16"/>
+          <w:highlight w:val="white"/>
+        </w:rPr>
+        <w:t>"${</w:t>
+      </w:r>
+      <w:proofErr w:type="spellStart"/>
+      <w:r>
+        <w:rPr>
+          <w:rFonts w:ascii="Courier New" w:eastAsiaTheme="minorHAnsi" w:hAnsi="Courier New" w:cs="Courier New"/>
+          <w:b/>
+          <w:bCs/>
+          <w:color w:val="8000FF"/>
+          <w:sz w:val="16"/>
+          <w:szCs w:val="16"/>
+          <w:highlight w:val="white"/>
+        </w:rPr>
+        <w:t>bin.dist.lib.dir</w:t>
+      </w:r>
+      <w:proofErr w:type="spellEnd"/>
+      <w:r>
+        <w:rPr>
+          <w:rFonts w:ascii="Courier New" w:eastAsiaTheme="minorHAnsi" w:hAnsi="Courier New" w:cs="Courier New"/>
+          <w:b/>
+          <w:bCs/>
+          <w:color w:val="8000FF"/>
+          <w:sz w:val="16"/>
+          <w:szCs w:val="16"/>
+          <w:highlight w:val="white"/>
+        </w:rPr>
+        <w:t>}"</w:t>
+      </w:r>
+      <w:r>
+        <w:rPr>
+          <w:rFonts w:ascii="Courier New" w:eastAsiaTheme="minorHAnsi" w:hAnsi="Courier New" w:cs="Courier New"/>
+          <w:color w:val="0000FF"/>
+          <w:sz w:val="16"/>
+          <w:szCs w:val="16"/>
+          <w:highlight w:val="white"/>
+        </w:rPr>
+        <w:t>/&gt;</w:t>
+      </w:r>
+    </w:p>
+    <w:p>
+      <w:pPr>
+        <w:overflowPunct/>
+        <w:spacing w:after="0"/>
+        <w:textAlignment w:val="auto"/>
+        <w:rPr>
+          <w:rFonts w:ascii="Courier New" w:eastAsiaTheme="minorHAnsi" w:hAnsi="Courier New" w:cs="Courier New"/>
+          <w:b/>
+          <w:bCs/>
+          <w:color w:val="000000"/>
+          <w:sz w:val="16"/>
+          <w:szCs w:val="16"/>
+          <w:highlight w:val="white"/>
+        </w:rPr>
+      </w:pPr>
+      <w:r>
+        <w:rPr>
+          <w:rFonts w:ascii="Courier New" w:eastAsiaTheme="minorHAnsi" w:hAnsi="Courier New" w:cs="Courier New"/>
+          <w:b/>
+          <w:bCs/>
+          <w:color w:val="000000"/>
+          <w:sz w:val="16"/>
+          <w:szCs w:val="16"/>
+          <w:highlight w:val="white"/>
+        </w:rPr>
+        <w:t xml:space="preserve">        </w:t>
+      </w:r>
+    </w:p>
+    <w:p>
+      <w:pPr>
+        <w:overflowPunct/>
+        <w:spacing w:after="0"/>
+        <w:textAlignment w:val="auto"/>
+        <w:rPr>
+          <w:rFonts w:ascii="Courier New" w:eastAsiaTheme="minorHAnsi" w:hAnsi="Courier New" w:cs="Courier New"/>
+          <w:b/>
+          <w:bCs/>
+          <w:color w:val="000000"/>
+          <w:sz w:val="16"/>
+          <w:szCs w:val="16"/>
+          <w:highlight w:val="white"/>
+        </w:rPr>
+      </w:pPr>
+      <w:r>
+        <w:rPr>
+          <w:rFonts w:ascii="Courier New" w:eastAsiaTheme="minorHAnsi" w:hAnsi="Courier New" w:cs="Courier New"/>
+          <w:b/>
+          <w:bCs/>
+          <w:color w:val="000000"/>
+          <w:sz w:val="16"/>
+          <w:szCs w:val="16"/>
+          <w:highlight w:val="white"/>
+        </w:rPr>
+        <w:t xml:space="preserve">        </w:t>
+      </w:r>
+      <w:r>
+        <w:rPr>
+          <w:rFonts w:ascii="Courier New" w:eastAsiaTheme="minorHAnsi" w:hAnsi="Courier New" w:cs="Courier New"/>
+          <w:color w:val="0000FF"/>
+          <w:sz w:val="16"/>
+          <w:szCs w:val="16"/>
+          <w:highlight w:val="white"/>
+        </w:rPr>
+        <w:t>&lt;echo</w:t>
+      </w:r>
+      <w:r>
+        <w:rPr>
+          <w:rFonts w:ascii="Courier New" w:eastAsiaTheme="minorHAnsi" w:hAnsi="Courier New" w:cs="Courier New"/>
+          <w:color w:val="000000"/>
+          <w:sz w:val="16"/>
+          <w:szCs w:val="16"/>
+          <w:highlight w:val="white"/>
+        </w:rPr>
+        <w:t xml:space="preserve"> </w:t>
+      </w:r>
+      <w:r>
+        <w:rPr>
+          <w:rFonts w:ascii="Courier New" w:eastAsiaTheme="minorHAnsi" w:hAnsi="Courier New" w:cs="Courier New"/>
+          <w:color w:val="FF0000"/>
+          <w:sz w:val="16"/>
+          <w:szCs w:val="16"/>
+          <w:highlight w:val="white"/>
+        </w:rPr>
+        <w:t>message</w:t>
+      </w:r>
+      <w:r>
+        <w:rPr>
+          <w:rFonts w:ascii="Courier New" w:eastAsiaTheme="minorHAnsi" w:hAnsi="Courier New" w:cs="Courier New"/>
+          <w:color w:val="000000"/>
+          <w:sz w:val="16"/>
+          <w:szCs w:val="16"/>
+          <w:highlight w:val="white"/>
+        </w:rPr>
+        <w:t>=</w:t>
+      </w:r>
+      <w:r>
+        <w:rPr>
+          <w:rFonts w:ascii="Courier New" w:eastAsiaTheme="minorHAnsi" w:hAnsi="Courier New" w:cs="Courier New"/>
+          <w:b/>
+          <w:bCs/>
+          <w:color w:val="8000FF"/>
+          <w:sz w:val="16"/>
+          <w:szCs w:val="16"/>
+          <w:highlight w:val="white"/>
+        </w:rPr>
+        <w:t>"Deleting ${</w:t>
+      </w:r>
+      <w:proofErr w:type="spellStart"/>
+      <w:r>
+        <w:rPr>
+          <w:rFonts w:ascii="Courier New" w:eastAsiaTheme="minorHAnsi" w:hAnsi="Courier New" w:cs="Courier New"/>
+          <w:b/>
+          <w:bCs/>
+          <w:color w:val="8000FF"/>
+          <w:sz w:val="16"/>
+          <w:szCs w:val="16"/>
+          <w:highlight w:val="white"/>
+        </w:rPr>
+        <w:t>bin.dist.schema.dir</w:t>
+      </w:r>
+      <w:proofErr w:type="spellEnd"/>
+      <w:r>
+        <w:rPr>
+          <w:rFonts w:ascii="Courier New" w:eastAsiaTheme="minorHAnsi" w:hAnsi="Courier New" w:cs="Courier New"/>
+          <w:b/>
+          <w:bCs/>
+          <w:color w:val="8000FF"/>
+          <w:sz w:val="16"/>
+          <w:szCs w:val="16"/>
+          <w:highlight w:val="white"/>
+        </w:rPr>
+        <w:t>} dir"</w:t>
+      </w:r>
+      <w:r>
+        <w:rPr>
+          <w:rFonts w:ascii="Courier New" w:eastAsiaTheme="minorHAnsi" w:hAnsi="Courier New" w:cs="Courier New"/>
+          <w:color w:val="0000FF"/>
+          <w:sz w:val="16"/>
+          <w:szCs w:val="16"/>
+          <w:highlight w:val="white"/>
+        </w:rPr>
+        <w:t>/&gt;</w:t>
+      </w:r>
+    </w:p>
+    <w:p>
+      <w:pPr>
+        <w:overflowPunct/>
+        <w:spacing w:after="0"/>
+        <w:textAlignment w:val="auto"/>
+        <w:rPr>
+          <w:rFonts w:ascii="Courier New" w:eastAsiaTheme="minorHAnsi" w:hAnsi="Courier New" w:cs="Courier New"/>
+          <w:b/>
+          <w:bCs/>
+          <w:color w:val="000000"/>
+          <w:sz w:val="16"/>
+          <w:szCs w:val="16"/>
+          <w:highlight w:val="white"/>
+        </w:rPr>
+      </w:pPr>
+      <w:r>
+        <w:rPr>
+          <w:rFonts w:ascii="Courier New" w:eastAsiaTheme="minorHAnsi" w:hAnsi="Courier New" w:cs="Courier New"/>
+          <w:b/>
+          <w:bCs/>
+          <w:color w:val="000000"/>
+          <w:sz w:val="16"/>
+          <w:szCs w:val="16"/>
+          <w:highlight w:val="white"/>
+        </w:rPr>
+        <w:lastRenderedPageBreak/>
+        <w:t xml:space="preserve">        </w:t>
+      </w:r>
+      <w:r>
+        <w:rPr>
+          <w:rFonts w:ascii="Courier New" w:eastAsiaTheme="minorHAnsi" w:hAnsi="Courier New" w:cs="Courier New"/>
+          <w:color w:val="0000FF"/>
+          <w:sz w:val="16"/>
+          <w:szCs w:val="16"/>
+          <w:highlight w:val="white"/>
+        </w:rPr>
+        <w:t>&lt;delete</w:t>
+      </w:r>
+      <w:r>
+        <w:rPr>
+          <w:rFonts w:ascii="Courier New" w:eastAsiaTheme="minorHAnsi" w:hAnsi="Courier New" w:cs="Courier New"/>
+          <w:color w:val="000000"/>
+          <w:sz w:val="16"/>
+          <w:szCs w:val="16"/>
+          <w:highlight w:val="white"/>
+        </w:rPr>
+        <w:t xml:space="preserve"> </w:t>
+      </w:r>
+      <w:r>
+        <w:rPr>
+          <w:rFonts w:ascii="Courier New" w:eastAsiaTheme="minorHAnsi" w:hAnsi="Courier New" w:cs="Courier New"/>
+          <w:color w:val="FF0000"/>
+          <w:sz w:val="16"/>
+          <w:szCs w:val="16"/>
+          <w:highlight w:val="white"/>
+        </w:rPr>
+        <w:t>dir</w:t>
+      </w:r>
+      <w:r>
+        <w:rPr>
+          <w:rFonts w:ascii="Courier New" w:eastAsiaTheme="minorHAnsi" w:hAnsi="Courier New" w:cs="Courier New"/>
+          <w:color w:val="000000"/>
+          <w:sz w:val="16"/>
+          <w:szCs w:val="16"/>
+          <w:highlight w:val="white"/>
+        </w:rPr>
+        <w:t>=</w:t>
+      </w:r>
+      <w:r>
+        <w:rPr>
+          <w:rFonts w:ascii="Courier New" w:eastAsiaTheme="minorHAnsi" w:hAnsi="Courier New" w:cs="Courier New"/>
+          <w:b/>
+          <w:bCs/>
+          <w:color w:val="8000FF"/>
+          <w:sz w:val="16"/>
+          <w:szCs w:val="16"/>
+          <w:highlight w:val="white"/>
+        </w:rPr>
+        <w:t>"${</w:t>
+      </w:r>
+      <w:proofErr w:type="spellStart"/>
+      <w:r>
+        <w:rPr>
+          <w:rFonts w:ascii="Courier New" w:eastAsiaTheme="minorHAnsi" w:hAnsi="Courier New" w:cs="Courier New"/>
+          <w:b/>
+          <w:bCs/>
+          <w:color w:val="8000FF"/>
+          <w:sz w:val="16"/>
+          <w:szCs w:val="16"/>
+          <w:highlight w:val="white"/>
+        </w:rPr>
+        <w:t>bin.dist.schema.dir</w:t>
+      </w:r>
+      <w:proofErr w:type="spellEnd"/>
+      <w:r>
+        <w:rPr>
+          <w:rFonts w:ascii="Courier New" w:eastAsiaTheme="minorHAnsi" w:hAnsi="Courier New" w:cs="Courier New"/>
+          <w:b/>
+          <w:bCs/>
+          <w:color w:val="8000FF"/>
+          <w:sz w:val="16"/>
+          <w:szCs w:val="16"/>
+          <w:highlight w:val="white"/>
+        </w:rPr>
+        <w:t>}"</w:t>
+      </w:r>
+      <w:r>
+        <w:rPr>
+          <w:rFonts w:ascii="Courier New" w:eastAsiaTheme="minorHAnsi" w:hAnsi="Courier New" w:cs="Courier New"/>
+          <w:color w:val="0000FF"/>
+          <w:sz w:val="16"/>
+          <w:szCs w:val="16"/>
+          <w:highlight w:val="white"/>
+        </w:rPr>
+        <w:t>/&gt;</w:t>
+      </w:r>
+    </w:p>
+    <w:p>
+      <w:pPr>
+        <w:overflowPunct/>
+        <w:spacing w:after="0"/>
+        <w:textAlignment w:val="auto"/>
+        <w:rPr>
+          <w:rFonts w:ascii="Courier New" w:eastAsiaTheme="minorHAnsi" w:hAnsi="Courier New" w:cs="Courier New"/>
+          <w:b/>
+          <w:bCs/>
+          <w:color w:val="000000"/>
+          <w:sz w:val="16"/>
+          <w:szCs w:val="16"/>
+          <w:highlight w:val="white"/>
+        </w:rPr>
+      </w:pPr>
+      <w:r>
+        <w:rPr>
+          <w:rFonts w:ascii="Courier New" w:eastAsiaTheme="minorHAnsi" w:hAnsi="Courier New" w:cs="Courier New"/>
+          <w:b/>
+          <w:bCs/>
+          <w:color w:val="000000"/>
+          <w:sz w:val="16"/>
+          <w:szCs w:val="16"/>
+          <w:highlight w:val="white"/>
+        </w:rPr>
+        <w:t xml:space="preserve">        </w:t>
+      </w:r>
+    </w:p>
+    <w:p>
+      <w:pPr>
+        <w:overflowPunct/>
+        <w:spacing w:after="0"/>
+        <w:textAlignment w:val="auto"/>
+        <w:rPr>
+          <w:rFonts w:ascii="Courier New" w:eastAsiaTheme="minorHAnsi" w:hAnsi="Courier New" w:cs="Courier New"/>
+          <w:b/>
+          <w:bCs/>
+          <w:color w:val="000000"/>
+          <w:sz w:val="16"/>
+          <w:szCs w:val="16"/>
+          <w:highlight w:val="white"/>
+        </w:rPr>
+      </w:pPr>
+      <w:r>
+        <w:rPr>
+          <w:rFonts w:ascii="Courier New" w:eastAsiaTheme="minorHAnsi" w:hAnsi="Courier New" w:cs="Courier New"/>
+          <w:b/>
+          <w:bCs/>
+          <w:color w:val="000000"/>
+          <w:sz w:val="16"/>
+          <w:szCs w:val="16"/>
+          <w:highlight w:val="white"/>
+        </w:rPr>
+        <w:t xml:space="preserve">        </w:t>
+      </w:r>
+      <w:r>
+        <w:rPr>
+          <w:rFonts w:ascii="Courier New" w:eastAsiaTheme="minorHAnsi" w:hAnsi="Courier New" w:cs="Courier New"/>
+          <w:color w:val="0000FF"/>
+          <w:sz w:val="16"/>
+          <w:szCs w:val="16"/>
+          <w:highlight w:val="white"/>
+        </w:rPr>
+        <w:t>&lt;echo</w:t>
+      </w:r>
+      <w:r>
+        <w:rPr>
+          <w:rFonts w:ascii="Courier New" w:eastAsiaTheme="minorHAnsi" w:hAnsi="Courier New" w:cs="Courier New"/>
+          <w:color w:val="000000"/>
+          <w:sz w:val="16"/>
+          <w:szCs w:val="16"/>
+          <w:highlight w:val="white"/>
+        </w:rPr>
+        <w:t xml:space="preserve"> </w:t>
+      </w:r>
+      <w:r>
+        <w:rPr>
+          <w:rFonts w:ascii="Courier New" w:eastAsiaTheme="minorHAnsi" w:hAnsi="Courier New" w:cs="Courier New"/>
+          <w:color w:val="FF0000"/>
+          <w:sz w:val="16"/>
+          <w:szCs w:val="16"/>
+          <w:highlight w:val="white"/>
+        </w:rPr>
+        <w:t>message</w:t>
+      </w:r>
+      <w:r>
+        <w:rPr>
+          <w:rFonts w:ascii="Courier New" w:eastAsiaTheme="minorHAnsi" w:hAnsi="Courier New" w:cs="Courier New"/>
+          <w:color w:val="000000"/>
+          <w:sz w:val="16"/>
+          <w:szCs w:val="16"/>
+          <w:highlight w:val="white"/>
+        </w:rPr>
+        <w:t>=</w:t>
+      </w:r>
+      <w:r>
+        <w:rPr>
+          <w:rFonts w:ascii="Courier New" w:eastAsiaTheme="minorHAnsi" w:hAnsi="Courier New" w:cs="Courier New"/>
+          <w:b/>
+          <w:bCs/>
+          <w:color w:val="8000FF"/>
+          <w:sz w:val="16"/>
+          <w:szCs w:val="16"/>
+          <w:highlight w:val="white"/>
+        </w:rPr>
+        <w:t>"Deleting ${</w:t>
+      </w:r>
+      <w:proofErr w:type="spellStart"/>
+      <w:r>
+        <w:rPr>
+          <w:rFonts w:ascii="Courier New" w:eastAsiaTheme="minorHAnsi" w:hAnsi="Courier New" w:cs="Courier New"/>
+          <w:b/>
+          <w:bCs/>
+          <w:color w:val="8000FF"/>
+          <w:sz w:val="16"/>
+          <w:szCs w:val="16"/>
+          <w:highlight w:val="white"/>
+        </w:rPr>
+        <w:t>bin.dist.schema.dir</w:t>
+      </w:r>
+      <w:proofErr w:type="spellEnd"/>
+      <w:r>
+        <w:rPr>
+          <w:rFonts w:ascii="Courier New" w:eastAsiaTheme="minorHAnsi" w:hAnsi="Courier New" w:cs="Courier New"/>
+          <w:b/>
+          <w:bCs/>
+          <w:color w:val="8000FF"/>
+          <w:sz w:val="16"/>
+          <w:szCs w:val="16"/>
+          <w:highlight w:val="white"/>
+        </w:rPr>
+        <w:t>} dir"</w:t>
+      </w:r>
+      <w:r>
+        <w:rPr>
+          <w:rFonts w:ascii="Courier New" w:eastAsiaTheme="minorHAnsi" w:hAnsi="Courier New" w:cs="Courier New"/>
+          <w:color w:val="0000FF"/>
+          <w:sz w:val="16"/>
+          <w:szCs w:val="16"/>
+          <w:highlight w:val="white"/>
+        </w:rPr>
+        <w:t>/&gt;</w:t>
+      </w:r>
+    </w:p>
+    <w:p>
+      <w:pPr>
+        <w:overflowPunct/>
+        <w:spacing w:after="0"/>
+        <w:textAlignment w:val="auto"/>
+        <w:rPr>
+          <w:rFonts w:ascii="Courier New" w:eastAsiaTheme="minorHAnsi" w:hAnsi="Courier New" w:cs="Courier New"/>
+          <w:b/>
+          <w:bCs/>
+          <w:color w:val="000000"/>
+          <w:sz w:val="16"/>
+          <w:szCs w:val="16"/>
+          <w:highlight w:val="white"/>
+        </w:rPr>
+      </w:pPr>
+      <w:r>
+        <w:rPr>
+          <w:rFonts w:ascii="Courier New" w:eastAsiaTheme="minorHAnsi" w:hAnsi="Courier New" w:cs="Courier New"/>
+          <w:b/>
+          <w:bCs/>
+          <w:color w:val="000000"/>
+          <w:sz w:val="16"/>
+          <w:szCs w:val="16"/>
+          <w:highlight w:val="white"/>
+        </w:rPr>
+        <w:t xml:space="preserve">        </w:t>
+      </w:r>
+      <w:r>
+        <w:rPr>
+          <w:rFonts w:ascii="Courier New" w:eastAsiaTheme="minorHAnsi" w:hAnsi="Courier New" w:cs="Courier New"/>
+          <w:color w:val="0000FF"/>
+          <w:sz w:val="16"/>
+          <w:szCs w:val="16"/>
+          <w:highlight w:val="white"/>
+        </w:rPr>
+        <w:t>&lt;delete</w:t>
+      </w:r>
+      <w:r>
+        <w:rPr>
+          <w:rFonts w:ascii="Courier New" w:eastAsiaTheme="minorHAnsi" w:hAnsi="Courier New" w:cs="Courier New"/>
+          <w:color w:val="000000"/>
+          <w:sz w:val="16"/>
+          <w:szCs w:val="16"/>
+          <w:highlight w:val="white"/>
+        </w:rPr>
+        <w:t xml:space="preserve"> </w:t>
+      </w:r>
+      <w:r>
+        <w:rPr>
+          <w:rFonts w:ascii="Courier New" w:eastAsiaTheme="minorHAnsi" w:hAnsi="Courier New" w:cs="Courier New"/>
+          <w:color w:val="FF0000"/>
+          <w:sz w:val="16"/>
+          <w:szCs w:val="16"/>
+          <w:highlight w:val="white"/>
+        </w:rPr>
+        <w:t>dir</w:t>
+      </w:r>
+      <w:r>
+        <w:rPr>
+          <w:rFonts w:ascii="Courier New" w:eastAsiaTheme="minorHAnsi" w:hAnsi="Courier New" w:cs="Courier New"/>
+          <w:color w:val="000000"/>
+          <w:sz w:val="16"/>
+          <w:szCs w:val="16"/>
+          <w:highlight w:val="white"/>
+        </w:rPr>
+        <w:t>=</w:t>
+      </w:r>
+      <w:r>
+        <w:rPr>
+          <w:rFonts w:ascii="Courier New" w:eastAsiaTheme="minorHAnsi" w:hAnsi="Courier New" w:cs="Courier New"/>
+          <w:b/>
+          <w:bCs/>
+          <w:color w:val="8000FF"/>
+          <w:sz w:val="16"/>
+          <w:szCs w:val="16"/>
+          <w:highlight w:val="white"/>
+        </w:rPr>
+        <w:t>"${</w:t>
+      </w:r>
+      <w:proofErr w:type="spellStart"/>
+      <w:r>
+        <w:rPr>
+          <w:rFonts w:ascii="Courier New" w:eastAsiaTheme="minorHAnsi" w:hAnsi="Courier New" w:cs="Courier New"/>
+          <w:b/>
+          <w:bCs/>
+          <w:color w:val="8000FF"/>
+          <w:sz w:val="16"/>
+          <w:szCs w:val="16"/>
+          <w:highlight w:val="white"/>
+        </w:rPr>
+        <w:t>bin.dist.schema.dir</w:t>
+      </w:r>
+      <w:proofErr w:type="spellEnd"/>
+      <w:r>
+        <w:rPr>
+          <w:rFonts w:ascii="Courier New" w:eastAsiaTheme="minorHAnsi" w:hAnsi="Courier New" w:cs="Courier New"/>
+          <w:b/>
+          <w:bCs/>
+          <w:color w:val="8000FF"/>
+          <w:sz w:val="16"/>
+          <w:szCs w:val="16"/>
+          <w:highlight w:val="white"/>
+        </w:rPr>
+        <w:t>}"</w:t>
+      </w:r>
+      <w:r>
+        <w:rPr>
+          <w:rFonts w:ascii="Courier New" w:eastAsiaTheme="minorHAnsi" w:hAnsi="Courier New" w:cs="Courier New"/>
+          <w:color w:val="0000FF"/>
+          <w:sz w:val="16"/>
+          <w:szCs w:val="16"/>
+          <w:highlight w:val="white"/>
+        </w:rPr>
+        <w:t>/&gt;</w:t>
+      </w:r>
+    </w:p>
+    <w:p>
+      <w:pPr>
+        <w:overflowPunct/>
+        <w:spacing w:after="0"/>
+        <w:textAlignment w:val="auto"/>
+        <w:rPr>
+          <w:rFonts w:ascii="Courier New" w:eastAsiaTheme="minorHAnsi" w:hAnsi="Courier New" w:cs="Courier New"/>
+          <w:b/>
+          <w:bCs/>
+          <w:color w:val="000000"/>
+          <w:sz w:val="16"/>
+          <w:szCs w:val="16"/>
+          <w:highlight w:val="white"/>
+        </w:rPr>
+      </w:pPr>
+      <w:r>
+        <w:rPr>
+          <w:rFonts w:ascii="Courier New" w:eastAsiaTheme="minorHAnsi" w:hAnsi="Courier New" w:cs="Courier New"/>
+          <w:b/>
+          <w:bCs/>
+          <w:color w:val="000000"/>
+          <w:sz w:val="16"/>
+          <w:szCs w:val="16"/>
+          <w:highlight w:val="white"/>
+        </w:rPr>
+        <w:t xml:space="preserve">        </w:t>
+      </w:r>
+    </w:p>
+    <w:p>
+      <w:pPr>
+        <w:overflowPunct/>
+        <w:spacing w:after="0"/>
+        <w:textAlignment w:val="auto"/>
+        <w:rPr>
+          <w:rFonts w:ascii="Courier New" w:eastAsiaTheme="minorHAnsi" w:hAnsi="Courier New" w:cs="Courier New"/>
+          <w:b/>
+          <w:bCs/>
+          <w:color w:val="000000"/>
+          <w:sz w:val="16"/>
+          <w:szCs w:val="16"/>
+          <w:highlight w:val="white"/>
+        </w:rPr>
+      </w:pPr>
+      <w:r>
+        <w:rPr>
+          <w:rFonts w:ascii="Courier New" w:eastAsiaTheme="minorHAnsi" w:hAnsi="Courier New" w:cs="Courier New"/>
+          <w:b/>
+          <w:bCs/>
+          <w:color w:val="000000"/>
+          <w:sz w:val="16"/>
+          <w:szCs w:val="16"/>
+          <w:highlight w:val="white"/>
+        </w:rPr>
+        <w:t xml:space="preserve">        </w:t>
+      </w:r>
+      <w:r>
+        <w:rPr>
+          <w:rFonts w:ascii="Courier New" w:eastAsiaTheme="minorHAnsi" w:hAnsi="Courier New" w:cs="Courier New"/>
+          <w:color w:val="0000FF"/>
+          <w:sz w:val="16"/>
+          <w:szCs w:val="16"/>
+          <w:highlight w:val="white"/>
+        </w:rPr>
+        <w:t>&lt;echo</w:t>
+      </w:r>
+      <w:r>
+        <w:rPr>
+          <w:rFonts w:ascii="Courier New" w:eastAsiaTheme="minorHAnsi" w:hAnsi="Courier New" w:cs="Courier New"/>
+          <w:color w:val="000000"/>
+          <w:sz w:val="16"/>
+          <w:szCs w:val="16"/>
+          <w:highlight w:val="white"/>
+        </w:rPr>
+        <w:t xml:space="preserve"> </w:t>
+      </w:r>
+      <w:r>
+        <w:rPr>
+          <w:rFonts w:ascii="Courier New" w:eastAsiaTheme="minorHAnsi" w:hAnsi="Courier New" w:cs="Courier New"/>
+          <w:color w:val="FF0000"/>
+          <w:sz w:val="16"/>
+          <w:szCs w:val="16"/>
+          <w:highlight w:val="white"/>
+        </w:rPr>
+        <w:t>message</w:t>
+      </w:r>
+      <w:r>
+        <w:rPr>
+          <w:rFonts w:ascii="Courier New" w:eastAsiaTheme="minorHAnsi" w:hAnsi="Courier New" w:cs="Courier New"/>
+          <w:color w:val="000000"/>
+          <w:sz w:val="16"/>
+          <w:szCs w:val="16"/>
+          <w:highlight w:val="white"/>
+        </w:rPr>
+        <w:t>=</w:t>
+      </w:r>
+      <w:r>
+        <w:rPr>
+          <w:rFonts w:ascii="Courier New" w:eastAsiaTheme="minorHAnsi" w:hAnsi="Courier New" w:cs="Courier New"/>
+          <w:b/>
+          <w:bCs/>
+          <w:color w:val="8000FF"/>
+          <w:sz w:val="16"/>
+          <w:szCs w:val="16"/>
+          <w:highlight w:val="white"/>
+        </w:rPr>
+        <w:t>"Deleting ${</w:t>
+      </w:r>
+      <w:proofErr w:type="spellStart"/>
+      <w:r>
+        <w:rPr>
+          <w:rFonts w:ascii="Courier New" w:eastAsiaTheme="minorHAnsi" w:hAnsi="Courier New" w:cs="Courier New"/>
+          <w:b/>
+          <w:bCs/>
+          <w:color w:val="8000FF"/>
+          <w:sz w:val="16"/>
+          <w:szCs w:val="16"/>
+          <w:highlight w:val="white"/>
+        </w:rPr>
+        <w:t>bin.dist.reporting.dir</w:t>
+      </w:r>
+      <w:proofErr w:type="spellEnd"/>
+      <w:r>
+        <w:rPr>
+          <w:rFonts w:ascii="Courier New" w:eastAsiaTheme="minorHAnsi" w:hAnsi="Courier New" w:cs="Courier New"/>
+          <w:b/>
+          <w:bCs/>
+          <w:color w:val="8000FF"/>
+          <w:sz w:val="16"/>
+          <w:szCs w:val="16"/>
+          <w:highlight w:val="white"/>
+        </w:rPr>
+        <w:t>} dir"</w:t>
+      </w:r>
+      <w:r>
+        <w:rPr>
+          <w:rFonts w:ascii="Courier New" w:eastAsiaTheme="minorHAnsi" w:hAnsi="Courier New" w:cs="Courier New"/>
+          <w:color w:val="0000FF"/>
+          <w:sz w:val="16"/>
+          <w:szCs w:val="16"/>
+          <w:highlight w:val="white"/>
+        </w:rPr>
+        <w:t>/&gt;</w:t>
+      </w:r>
+    </w:p>
+    <w:p>
+      <w:pPr>
+        <w:overflowPunct/>
+        <w:spacing w:after="0"/>
+        <w:textAlignment w:val="auto"/>
+        <w:rPr>
+          <w:rFonts w:ascii="Courier New" w:eastAsiaTheme="minorHAnsi" w:hAnsi="Courier New" w:cs="Courier New"/>
+          <w:b/>
+          <w:bCs/>
+          <w:color w:val="000000"/>
+          <w:sz w:val="16"/>
+          <w:szCs w:val="16"/>
+          <w:highlight w:val="white"/>
+        </w:rPr>
+      </w:pPr>
+      <w:r>
+        <w:rPr>
+          <w:rFonts w:ascii="Courier New" w:eastAsiaTheme="minorHAnsi" w:hAnsi="Courier New" w:cs="Courier New"/>
+          <w:b/>
+          <w:bCs/>
+          <w:color w:val="000000"/>
+          <w:sz w:val="16"/>
+          <w:szCs w:val="16"/>
+          <w:highlight w:val="white"/>
+        </w:rPr>
+        <w:t xml:space="preserve">        </w:t>
+      </w:r>
+      <w:r>
+        <w:rPr>
+          <w:rFonts w:ascii="Courier New" w:eastAsiaTheme="minorHAnsi" w:hAnsi="Courier New" w:cs="Courier New"/>
+          <w:color w:val="0000FF"/>
+          <w:sz w:val="16"/>
+          <w:szCs w:val="16"/>
+          <w:highlight w:val="white"/>
+        </w:rPr>
+        <w:t>&lt;delete</w:t>
+      </w:r>
+      <w:r>
+        <w:rPr>
+          <w:rFonts w:ascii="Courier New" w:eastAsiaTheme="minorHAnsi" w:hAnsi="Courier New" w:cs="Courier New"/>
+          <w:color w:val="000000"/>
+          <w:sz w:val="16"/>
+          <w:szCs w:val="16"/>
+          <w:highlight w:val="white"/>
+        </w:rPr>
+        <w:t xml:space="preserve"> </w:t>
+      </w:r>
+      <w:r>
+        <w:rPr>
+          <w:rFonts w:ascii="Courier New" w:eastAsiaTheme="minorHAnsi" w:hAnsi="Courier New" w:cs="Courier New"/>
+          <w:color w:val="FF0000"/>
+          <w:sz w:val="16"/>
+          <w:szCs w:val="16"/>
+          <w:highlight w:val="white"/>
+        </w:rPr>
+        <w:t>dir</w:t>
+      </w:r>
+      <w:r>
+        <w:rPr>
+          <w:rFonts w:ascii="Courier New" w:eastAsiaTheme="minorHAnsi" w:hAnsi="Courier New" w:cs="Courier New"/>
+          <w:color w:val="000000"/>
+          <w:sz w:val="16"/>
+          <w:szCs w:val="16"/>
+          <w:highlight w:val="white"/>
+        </w:rPr>
+        <w:t>=</w:t>
+      </w:r>
+      <w:r>
+        <w:rPr>
+          <w:rFonts w:ascii="Courier New" w:eastAsiaTheme="minorHAnsi" w:hAnsi="Courier New" w:cs="Courier New"/>
+          <w:b/>
+          <w:bCs/>
+          <w:color w:val="8000FF"/>
+          <w:sz w:val="16"/>
+          <w:szCs w:val="16"/>
+          <w:highlight w:val="white"/>
+        </w:rPr>
+        <w:t>"${</w:t>
+      </w:r>
+      <w:proofErr w:type="spellStart"/>
+      <w:r>
+        <w:rPr>
+          <w:rFonts w:ascii="Courier New" w:eastAsiaTheme="minorHAnsi" w:hAnsi="Courier New" w:cs="Courier New"/>
+          <w:b/>
+          <w:bCs/>
+          <w:color w:val="8000FF"/>
+          <w:sz w:val="16"/>
+          <w:szCs w:val="16"/>
+          <w:highlight w:val="white"/>
+        </w:rPr>
+        <w:t>bin.dist.reporting.dir</w:t>
+      </w:r>
+      <w:proofErr w:type="spellEnd"/>
+      <w:r>
+        <w:rPr>
+          <w:rFonts w:ascii="Courier New" w:eastAsiaTheme="minorHAnsi" w:hAnsi="Courier New" w:cs="Courier New"/>
+          <w:b/>
+          <w:bCs/>
+          <w:color w:val="8000FF"/>
+          <w:sz w:val="16"/>
+          <w:szCs w:val="16"/>
+          <w:highlight w:val="white"/>
+        </w:rPr>
+        <w:t>}"</w:t>
+      </w:r>
+      <w:r>
+        <w:rPr>
+          <w:rFonts w:ascii="Courier New" w:eastAsiaTheme="minorHAnsi" w:hAnsi="Courier New" w:cs="Courier New"/>
+          <w:color w:val="0000FF"/>
+          <w:sz w:val="16"/>
+          <w:szCs w:val="16"/>
+          <w:highlight w:val="white"/>
+        </w:rPr>
+        <w:t>/&gt;</w:t>
+      </w:r>
+    </w:p>
+    <w:p>
+      <w:pPr>
+        <w:overflowPunct/>
+        <w:spacing w:after="0"/>
+        <w:textAlignment w:val="auto"/>
+        <w:rPr>
+          <w:rFonts w:ascii="Courier New" w:eastAsiaTheme="minorHAnsi" w:hAnsi="Courier New" w:cs="Courier New"/>
+          <w:b/>
+          <w:bCs/>
+          <w:color w:val="000000"/>
+          <w:sz w:val="16"/>
+          <w:szCs w:val="16"/>
+          <w:highlight w:val="white"/>
+        </w:rPr>
+      </w:pPr>
+      <w:r>
+        <w:rPr>
+          <w:rFonts w:ascii="Courier New" w:eastAsiaTheme="minorHAnsi" w:hAnsi="Courier New" w:cs="Courier New"/>
+          <w:b/>
+          <w:bCs/>
+          <w:color w:val="000000"/>
+          <w:sz w:val="16"/>
+          <w:szCs w:val="16"/>
+          <w:highlight w:val="white"/>
+        </w:rPr>
+        <w:t xml:space="preserve">                </w:t>
+      </w:r>
+    </w:p>
+    <w:p>
+      <w:pPr>
+        <w:overflowPunct/>
+        <w:spacing w:after="0"/>
+        <w:textAlignment w:val="auto"/>
+        <w:rPr>
+          <w:rFonts w:ascii="Courier New" w:eastAsiaTheme="minorHAnsi" w:hAnsi="Courier New" w:cs="Courier New"/>
+          <w:b/>
+          <w:bCs/>
+          <w:color w:val="000000"/>
+          <w:sz w:val="16"/>
+          <w:szCs w:val="16"/>
+          <w:highlight w:val="white"/>
+        </w:rPr>
+      </w:pPr>
+      <w:r>
+        <w:rPr>
+          <w:rFonts w:ascii="Courier New" w:eastAsiaTheme="minorHAnsi" w:hAnsi="Courier New" w:cs="Courier New"/>
+          <w:b/>
+          <w:bCs/>
+          <w:color w:val="000000"/>
+          <w:sz w:val="16"/>
+          <w:szCs w:val="16"/>
+          <w:highlight w:val="white"/>
+        </w:rPr>
+        <w:t xml:space="preserve">        </w:t>
+      </w:r>
+      <w:r>
+        <w:rPr>
+          <w:rFonts w:ascii="Courier New" w:eastAsiaTheme="minorHAnsi" w:hAnsi="Courier New" w:cs="Courier New"/>
+          <w:color w:val="0000FF"/>
+          <w:sz w:val="16"/>
+          <w:szCs w:val="16"/>
+          <w:highlight w:val="white"/>
+        </w:rPr>
+        <w:t>&lt;echo</w:t>
+      </w:r>
+      <w:r>
+        <w:rPr>
+          <w:rFonts w:ascii="Courier New" w:eastAsiaTheme="minorHAnsi" w:hAnsi="Courier New" w:cs="Courier New"/>
+          <w:color w:val="000000"/>
+          <w:sz w:val="16"/>
+          <w:szCs w:val="16"/>
+          <w:highlight w:val="white"/>
+        </w:rPr>
+        <w:t xml:space="preserve"> </w:t>
+      </w:r>
+      <w:r>
+        <w:rPr>
+          <w:rFonts w:ascii="Courier New" w:eastAsiaTheme="minorHAnsi" w:hAnsi="Courier New" w:cs="Courier New"/>
+          <w:color w:val="FF0000"/>
+          <w:sz w:val="16"/>
+          <w:szCs w:val="16"/>
+          <w:highlight w:val="white"/>
+        </w:rPr>
+        <w:t>message</w:t>
+      </w:r>
+      <w:r>
+        <w:rPr>
+          <w:rFonts w:ascii="Courier New" w:eastAsiaTheme="minorHAnsi" w:hAnsi="Courier New" w:cs="Courier New"/>
+          <w:color w:val="000000"/>
+          <w:sz w:val="16"/>
+          <w:szCs w:val="16"/>
+          <w:highlight w:val="white"/>
+        </w:rPr>
+        <w:t>=</w:t>
+      </w:r>
+      <w:r>
+        <w:rPr>
+          <w:rFonts w:ascii="Courier New" w:eastAsiaTheme="minorHAnsi" w:hAnsi="Courier New" w:cs="Courier New"/>
+          <w:b/>
+          <w:bCs/>
+          <w:color w:val="8000FF"/>
+          <w:sz w:val="16"/>
+          <w:szCs w:val="16"/>
+          <w:highlight w:val="white"/>
+        </w:rPr>
+        <w:t>"Deleting ${</w:t>
+      </w:r>
+      <w:proofErr w:type="spellStart"/>
+      <w:r>
+        <w:rPr>
+          <w:rFonts w:ascii="Courier New" w:eastAsiaTheme="minorHAnsi" w:hAnsi="Courier New" w:cs="Courier New"/>
+          <w:b/>
+          <w:bCs/>
+          <w:color w:val="8000FF"/>
+          <w:sz w:val="16"/>
+          <w:szCs w:val="16"/>
+          <w:highlight w:val="white"/>
+        </w:rPr>
+        <w:t>bin.dist.jar</w:t>
+      </w:r>
+      <w:proofErr w:type="spellEnd"/>
+      <w:r>
+        <w:rPr>
+          <w:rFonts w:ascii="Courier New" w:eastAsiaTheme="minorHAnsi" w:hAnsi="Courier New" w:cs="Courier New"/>
+          <w:b/>
+          <w:bCs/>
+          <w:color w:val="8000FF"/>
+          <w:sz w:val="16"/>
+          <w:szCs w:val="16"/>
+          <w:highlight w:val="white"/>
+        </w:rPr>
+        <w:t>} file"</w:t>
+      </w:r>
+      <w:r>
+        <w:rPr>
+          <w:rFonts w:ascii="Courier New" w:eastAsiaTheme="minorHAnsi" w:hAnsi="Courier New" w:cs="Courier New"/>
+          <w:color w:val="0000FF"/>
+          <w:sz w:val="16"/>
+          <w:szCs w:val="16"/>
+          <w:highlight w:val="white"/>
+        </w:rPr>
+        <w:t>/&gt;</w:t>
+      </w:r>
+    </w:p>
+    <w:p>
+      <w:pPr>
+        <w:overflowPunct/>
+        <w:spacing w:after="0"/>
+        <w:textAlignment w:val="auto"/>
+        <w:rPr>
+          <w:rFonts w:ascii="Courier New" w:eastAsiaTheme="minorHAnsi" w:hAnsi="Courier New" w:cs="Courier New"/>
+          <w:b/>
+          <w:bCs/>
+          <w:color w:val="000000"/>
+          <w:sz w:val="16"/>
+          <w:szCs w:val="16"/>
+          <w:highlight w:val="white"/>
+        </w:rPr>
+      </w:pPr>
+      <w:r>
+        <w:rPr>
+          <w:rFonts w:ascii="Courier New" w:eastAsiaTheme="minorHAnsi" w:hAnsi="Courier New" w:cs="Courier New"/>
+          <w:b/>
+          <w:bCs/>
+          <w:color w:val="000000"/>
+          <w:sz w:val="16"/>
+          <w:szCs w:val="16"/>
+          <w:highlight w:val="white"/>
+        </w:rPr>
+        <w:t xml:space="preserve">        </w:t>
+      </w:r>
+      <w:r>
+        <w:rPr>
+          <w:rFonts w:ascii="Courier New" w:eastAsiaTheme="minorHAnsi" w:hAnsi="Courier New" w:cs="Courier New"/>
+          <w:color w:val="0000FF"/>
+          <w:sz w:val="16"/>
+          <w:szCs w:val="16"/>
+          <w:highlight w:val="white"/>
+        </w:rPr>
+        <w:t>&lt;delete</w:t>
+      </w:r>
+      <w:r>
+        <w:rPr>
+          <w:rFonts w:ascii="Courier New" w:eastAsiaTheme="minorHAnsi" w:hAnsi="Courier New" w:cs="Courier New"/>
+          <w:color w:val="000000"/>
+          <w:sz w:val="16"/>
+          <w:szCs w:val="16"/>
+          <w:highlight w:val="white"/>
+        </w:rPr>
+        <w:t xml:space="preserve"> </w:t>
+      </w:r>
+      <w:r>
+        <w:rPr>
+          <w:rFonts w:ascii="Courier New" w:eastAsiaTheme="minorHAnsi" w:hAnsi="Courier New" w:cs="Courier New"/>
+          <w:color w:val="FF0000"/>
+          <w:sz w:val="16"/>
+          <w:szCs w:val="16"/>
+          <w:highlight w:val="white"/>
+        </w:rPr>
+        <w:t>file</w:t>
+      </w:r>
+      <w:r>
+        <w:rPr>
+          <w:rFonts w:ascii="Courier New" w:eastAsiaTheme="minorHAnsi" w:hAnsi="Courier New" w:cs="Courier New"/>
+          <w:color w:val="000000"/>
+          <w:sz w:val="16"/>
+          <w:szCs w:val="16"/>
+          <w:highlight w:val="white"/>
+        </w:rPr>
+        <w:t>=</w:t>
+      </w:r>
+      <w:r>
+        <w:rPr>
+          <w:rFonts w:ascii="Courier New" w:eastAsiaTheme="minorHAnsi" w:hAnsi="Courier New" w:cs="Courier New"/>
+          <w:b/>
+          <w:bCs/>
+          <w:color w:val="8000FF"/>
+          <w:sz w:val="16"/>
+          <w:szCs w:val="16"/>
+          <w:highlight w:val="white"/>
+        </w:rPr>
+        <w:t>"${</w:t>
+      </w:r>
+      <w:proofErr w:type="spellStart"/>
+      <w:r>
+        <w:rPr>
+          <w:rFonts w:ascii="Courier New" w:eastAsiaTheme="minorHAnsi" w:hAnsi="Courier New" w:cs="Courier New"/>
+          <w:b/>
+          <w:bCs/>
+          <w:color w:val="8000FF"/>
+          <w:sz w:val="16"/>
+          <w:szCs w:val="16"/>
+          <w:highlight w:val="white"/>
+        </w:rPr>
+        <w:t>bin.dist.jar</w:t>
+      </w:r>
+      <w:proofErr w:type="spellEnd"/>
+      <w:r>
+        <w:rPr>
+          <w:rFonts w:ascii="Courier New" w:eastAsiaTheme="minorHAnsi" w:hAnsi="Courier New" w:cs="Courier New"/>
+          <w:b/>
+          <w:bCs/>
+          <w:color w:val="8000FF"/>
+          <w:sz w:val="16"/>
+          <w:szCs w:val="16"/>
+          <w:highlight w:val="white"/>
+        </w:rPr>
+        <w:t>}"</w:t>
+      </w:r>
+      <w:r>
+        <w:rPr>
+          <w:rFonts w:ascii="Courier New" w:eastAsiaTheme="minorHAnsi" w:hAnsi="Courier New" w:cs="Courier New"/>
+          <w:color w:val="0000FF"/>
+          <w:sz w:val="16"/>
+          <w:szCs w:val="16"/>
+          <w:highlight w:val="white"/>
+        </w:rPr>
+        <w:t>/&gt;</w:t>
+      </w:r>
+    </w:p>
+    <w:p>
+      <w:pPr>
+        <w:overflowPunct/>
+        <w:spacing w:after="0"/>
+        <w:textAlignment w:val="auto"/>
+        <w:rPr>
+          <w:rFonts w:ascii="Courier New" w:eastAsiaTheme="minorHAnsi" w:hAnsi="Courier New" w:cs="Courier New"/>
+          <w:b/>
+          <w:bCs/>
+          <w:color w:val="000000"/>
+          <w:sz w:val="16"/>
+          <w:szCs w:val="16"/>
+          <w:highlight w:val="white"/>
+        </w:rPr>
+      </w:pPr>
+      <w:r>
+        <w:rPr>
+          <w:rFonts w:ascii="Courier New" w:eastAsiaTheme="minorHAnsi" w:hAnsi="Courier New" w:cs="Courier New"/>
+          <w:b/>
+          <w:bCs/>
+          <w:color w:val="000000"/>
+          <w:sz w:val="16"/>
+          <w:szCs w:val="16"/>
+          <w:highlight w:val="white"/>
+        </w:rPr>
+        <w:t xml:space="preserve">        </w:t>
+      </w:r>
+    </w:p>
+    <w:p>
+      <w:pPr>
+        <w:overflowPunct/>
+        <w:spacing w:after="0"/>
+        <w:textAlignment w:val="auto"/>
+        <w:rPr>
+          <w:rFonts w:ascii="Courier New" w:eastAsiaTheme="minorHAnsi" w:hAnsi="Courier New" w:cs="Courier New"/>
+          <w:b/>
+          <w:bCs/>
+          <w:color w:val="000000"/>
+          <w:sz w:val="16"/>
+          <w:szCs w:val="16"/>
+          <w:highlight w:val="white"/>
+        </w:rPr>
+      </w:pPr>
+      <w:r>
+        <w:rPr>
+          <w:rFonts w:ascii="Courier New" w:eastAsiaTheme="minorHAnsi" w:hAnsi="Courier New" w:cs="Courier New"/>
+          <w:b/>
+          <w:bCs/>
+          <w:color w:val="000000"/>
+          <w:sz w:val="16"/>
+          <w:szCs w:val="16"/>
+          <w:highlight w:val="white"/>
+        </w:rPr>
+        <w:t xml:space="preserve">        </w:t>
+      </w:r>
+      <w:r>
+        <w:rPr>
+          <w:rFonts w:ascii="Courier New" w:eastAsiaTheme="minorHAnsi" w:hAnsi="Courier New" w:cs="Courier New"/>
+          <w:color w:val="0000FF"/>
+          <w:sz w:val="16"/>
+          <w:szCs w:val="16"/>
+          <w:highlight w:val="white"/>
+        </w:rPr>
+        <w:t>&lt;echo</w:t>
+      </w:r>
+      <w:r>
+        <w:rPr>
+          <w:rFonts w:ascii="Courier New" w:eastAsiaTheme="minorHAnsi" w:hAnsi="Courier New" w:cs="Courier New"/>
+          <w:color w:val="000000"/>
+          <w:sz w:val="16"/>
+          <w:szCs w:val="16"/>
+          <w:highlight w:val="white"/>
+        </w:rPr>
+        <w:t xml:space="preserve"> </w:t>
+      </w:r>
+      <w:r>
+        <w:rPr>
+          <w:rFonts w:ascii="Courier New" w:eastAsiaTheme="minorHAnsi" w:hAnsi="Courier New" w:cs="Courier New"/>
+          <w:color w:val="FF0000"/>
+          <w:sz w:val="16"/>
+          <w:szCs w:val="16"/>
+          <w:highlight w:val="white"/>
+        </w:rPr>
+        <w:t>message</w:t>
+      </w:r>
+      <w:r>
+        <w:rPr>
+          <w:rFonts w:ascii="Courier New" w:eastAsiaTheme="minorHAnsi" w:hAnsi="Courier New" w:cs="Courier New"/>
+          <w:color w:val="000000"/>
+          <w:sz w:val="16"/>
+          <w:szCs w:val="16"/>
+          <w:highlight w:val="white"/>
+        </w:rPr>
+        <w:t>=</w:t>
+      </w:r>
+      <w:r>
+        <w:rPr>
+          <w:rFonts w:ascii="Courier New" w:eastAsiaTheme="minorHAnsi" w:hAnsi="Courier New" w:cs="Courier New"/>
+          <w:b/>
+          <w:bCs/>
+          <w:color w:val="8000FF"/>
+          <w:sz w:val="16"/>
+          <w:szCs w:val="16"/>
+          <w:highlight w:val="white"/>
+        </w:rPr>
+        <w:t>"Copying ${schema.dir} dir to ${dist.dir}"</w:t>
+      </w:r>
+      <w:r>
+        <w:rPr>
+          <w:rFonts w:ascii="Courier New" w:eastAsiaTheme="minorHAnsi" w:hAnsi="Courier New" w:cs="Courier New"/>
+          <w:color w:val="0000FF"/>
+          <w:sz w:val="16"/>
+          <w:szCs w:val="16"/>
+          <w:highlight w:val="white"/>
+        </w:rPr>
+        <w:t>/&gt;</w:t>
+      </w:r>
+    </w:p>
+    <w:p>
+      <w:pPr>
+        <w:overflowPunct/>
+        <w:spacing w:after="0"/>
+        <w:textAlignment w:val="auto"/>
+        <w:rPr>
+          <w:rFonts w:ascii="Courier New" w:eastAsiaTheme="minorHAnsi" w:hAnsi="Courier New" w:cs="Courier New"/>
+          <w:b/>
+          <w:bCs/>
+          <w:color w:val="000000"/>
+          <w:sz w:val="16"/>
+          <w:szCs w:val="16"/>
+          <w:highlight w:val="white"/>
+        </w:rPr>
+      </w:pPr>
+      <w:r>
+        <w:rPr>
+          <w:rFonts w:ascii="Courier New" w:eastAsiaTheme="minorHAnsi" w:hAnsi="Courier New" w:cs="Courier New"/>
+          <w:b/>
+          <w:bCs/>
+          <w:color w:val="000000"/>
+          <w:sz w:val="16"/>
+          <w:szCs w:val="16"/>
+          <w:highlight w:val="white"/>
+        </w:rPr>
+        <w:t xml:space="preserve">        </w:t>
+      </w:r>
+      <w:r>
+        <w:rPr>
+          <w:rFonts w:ascii="Courier New" w:eastAsiaTheme="minorHAnsi" w:hAnsi="Courier New" w:cs="Courier New"/>
+          <w:color w:val="0000FF"/>
+          <w:sz w:val="16"/>
+          <w:szCs w:val="16"/>
+          <w:highlight w:val="white"/>
+        </w:rPr>
+        <w:t>&lt;copy</w:t>
+      </w:r>
+      <w:r>
+        <w:rPr>
+          <w:rFonts w:ascii="Courier New" w:eastAsiaTheme="minorHAnsi" w:hAnsi="Courier New" w:cs="Courier New"/>
+          <w:color w:val="000000"/>
+          <w:sz w:val="16"/>
+          <w:szCs w:val="16"/>
+          <w:highlight w:val="white"/>
+        </w:rPr>
+        <w:t xml:space="preserve"> </w:t>
+      </w:r>
+      <w:proofErr w:type="spellStart"/>
+      <w:r>
+        <w:rPr>
+          <w:rFonts w:ascii="Courier New" w:eastAsiaTheme="minorHAnsi" w:hAnsi="Courier New" w:cs="Courier New"/>
+          <w:color w:val="FF0000"/>
+          <w:sz w:val="16"/>
+          <w:szCs w:val="16"/>
+          <w:highlight w:val="white"/>
+        </w:rPr>
+        <w:t>todir</w:t>
+      </w:r>
+      <w:proofErr w:type="spellEnd"/>
+      <w:r>
+        <w:rPr>
+          <w:rFonts w:ascii="Courier New" w:eastAsiaTheme="minorHAnsi" w:hAnsi="Courier New" w:cs="Courier New"/>
+          <w:color w:val="000000"/>
+          <w:sz w:val="16"/>
+          <w:szCs w:val="16"/>
+          <w:highlight w:val="white"/>
+        </w:rPr>
+        <w:t>=</w:t>
+      </w:r>
+      <w:r>
+        <w:rPr>
+          <w:rFonts w:ascii="Courier New" w:eastAsiaTheme="minorHAnsi" w:hAnsi="Courier New" w:cs="Courier New"/>
+          <w:b/>
+          <w:bCs/>
+          <w:color w:val="8000FF"/>
+          <w:sz w:val="16"/>
+          <w:szCs w:val="16"/>
+          <w:highlight w:val="white"/>
+        </w:rPr>
+        <w:t>"${dist.dir}"</w:t>
+      </w:r>
+      <w:r>
+        <w:rPr>
+          <w:rFonts w:ascii="Courier New" w:eastAsiaTheme="minorHAnsi" w:hAnsi="Courier New" w:cs="Courier New"/>
+          <w:color w:val="0000FF"/>
+          <w:sz w:val="16"/>
+          <w:szCs w:val="16"/>
+          <w:highlight w:val="white"/>
+        </w:rPr>
+        <w:t>&gt;</w:t>
+      </w:r>
+    </w:p>
+    <w:p>
+      <w:pPr>
+        <w:overflowPunct/>
+        <w:spacing w:after="0"/>
+        <w:textAlignment w:val="auto"/>
+        <w:rPr>
+          <w:rFonts w:ascii="Courier New" w:eastAsiaTheme="minorHAnsi" w:hAnsi="Courier New" w:cs="Courier New"/>
+          <w:b/>
+          <w:bCs/>
+          <w:color w:val="000000"/>
+          <w:sz w:val="16"/>
+          <w:szCs w:val="16"/>
+          <w:highlight w:val="white"/>
+        </w:rPr>
+      </w:pPr>
+      <w:r>
+        <w:rPr>
+          <w:rFonts w:ascii="Courier New" w:eastAsiaTheme="minorHAnsi" w:hAnsi="Courier New" w:cs="Courier New"/>
+          <w:b/>
+          <w:bCs/>
+          <w:color w:val="000000"/>
+          <w:sz w:val="16"/>
+          <w:szCs w:val="16"/>
+          <w:highlight w:val="white"/>
+        </w:rPr>
+        <w:t xml:space="preserve">            </w:t>
+      </w:r>
+      <w:r>
+        <w:rPr>
+          <w:rFonts w:ascii="Courier New" w:eastAsiaTheme="minorHAnsi" w:hAnsi="Courier New" w:cs="Courier New"/>
+          <w:color w:val="0000FF"/>
+          <w:sz w:val="16"/>
+          <w:szCs w:val="16"/>
+          <w:highlight w:val="white"/>
+        </w:rPr>
+        <w:t>&lt;</w:t>
+      </w:r>
+      <w:proofErr w:type="spellStart"/>
+      <w:r>
+        <w:rPr>
+          <w:rFonts w:ascii="Courier New" w:eastAsiaTheme="minorHAnsi" w:hAnsi="Courier New" w:cs="Courier New"/>
+          <w:color w:val="0000FF"/>
+          <w:sz w:val="16"/>
+          <w:szCs w:val="16"/>
+          <w:highlight w:val="white"/>
+        </w:rPr>
+        <w:t>fileset</w:t>
+      </w:r>
+      <w:proofErr w:type="spellEnd"/>
+      <w:r>
+        <w:rPr>
+          <w:rFonts w:ascii="Courier New" w:eastAsiaTheme="minorHAnsi" w:hAnsi="Courier New" w:cs="Courier New"/>
+          <w:color w:val="000000"/>
+          <w:sz w:val="16"/>
+          <w:szCs w:val="16"/>
+          <w:highlight w:val="white"/>
+        </w:rPr>
+        <w:t xml:space="preserve"> </w:t>
+      </w:r>
+      <w:r>
+        <w:rPr>
+          <w:rFonts w:ascii="Courier New" w:eastAsiaTheme="minorHAnsi" w:hAnsi="Courier New" w:cs="Courier New"/>
+          <w:color w:val="FF0000"/>
+          <w:sz w:val="16"/>
+          <w:szCs w:val="16"/>
+          <w:highlight w:val="white"/>
+        </w:rPr>
+        <w:t>dir</w:t>
+      </w:r>
+      <w:r>
+        <w:rPr>
+          <w:rFonts w:ascii="Courier New" w:eastAsiaTheme="minorHAnsi" w:hAnsi="Courier New" w:cs="Courier New"/>
+          <w:color w:val="000000"/>
+          <w:sz w:val="16"/>
+          <w:szCs w:val="16"/>
+          <w:highlight w:val="white"/>
+        </w:rPr>
+        <w:t>=</w:t>
+      </w:r>
+      <w:r>
+        <w:rPr>
+          <w:rFonts w:ascii="Courier New" w:eastAsiaTheme="minorHAnsi" w:hAnsi="Courier New" w:cs="Courier New"/>
+          <w:b/>
+          <w:bCs/>
+          <w:color w:val="8000FF"/>
+          <w:sz w:val="16"/>
+          <w:szCs w:val="16"/>
+          <w:highlight w:val="white"/>
+        </w:rPr>
+        <w:t>"${</w:t>
+      </w:r>
+      <w:proofErr w:type="spellStart"/>
+      <w:r>
+        <w:rPr>
+          <w:rFonts w:ascii="Courier New" w:eastAsiaTheme="minorHAnsi" w:hAnsi="Courier New" w:cs="Courier New"/>
+          <w:b/>
+          <w:bCs/>
+          <w:color w:val="8000FF"/>
+          <w:sz w:val="16"/>
+          <w:szCs w:val="16"/>
+          <w:highlight w:val="white"/>
+        </w:rPr>
+        <w:t>basedir</w:t>
+      </w:r>
+      <w:proofErr w:type="spellEnd"/>
+      <w:r>
+        <w:rPr>
+          <w:rFonts w:ascii="Courier New" w:eastAsiaTheme="minorHAnsi" w:hAnsi="Courier New" w:cs="Courier New"/>
+          <w:b/>
+          <w:bCs/>
+          <w:color w:val="8000FF"/>
+          <w:sz w:val="16"/>
+          <w:szCs w:val="16"/>
+          <w:highlight w:val="white"/>
+        </w:rPr>
+        <w:t>}"</w:t>
+      </w:r>
+      <w:r>
+        <w:rPr>
+          <w:rFonts w:ascii="Courier New" w:eastAsiaTheme="minorHAnsi" w:hAnsi="Courier New" w:cs="Courier New"/>
+          <w:color w:val="000000"/>
+          <w:sz w:val="16"/>
+          <w:szCs w:val="16"/>
+          <w:highlight w:val="white"/>
+        </w:rPr>
+        <w:t xml:space="preserve"> </w:t>
+      </w:r>
+      <w:r>
+        <w:rPr>
+          <w:rFonts w:ascii="Courier New" w:eastAsiaTheme="minorHAnsi" w:hAnsi="Courier New" w:cs="Courier New"/>
+          <w:color w:val="FF0000"/>
+          <w:sz w:val="16"/>
+          <w:szCs w:val="16"/>
+          <w:highlight w:val="white"/>
+        </w:rPr>
+        <w:t>includes</w:t>
+      </w:r>
+      <w:r>
+        <w:rPr>
+          <w:rFonts w:ascii="Courier New" w:eastAsiaTheme="minorHAnsi" w:hAnsi="Courier New" w:cs="Courier New"/>
+          <w:color w:val="000000"/>
+          <w:sz w:val="16"/>
+          <w:szCs w:val="16"/>
+          <w:highlight w:val="white"/>
+        </w:rPr>
+        <w:t>=</w:t>
+      </w:r>
+      <w:r>
+        <w:rPr>
+          <w:rFonts w:ascii="Courier New" w:eastAsiaTheme="minorHAnsi" w:hAnsi="Courier New" w:cs="Courier New"/>
+          <w:b/>
+          <w:bCs/>
+          <w:color w:val="8000FF"/>
+          <w:sz w:val="16"/>
+          <w:szCs w:val="16"/>
+          <w:highlight w:val="white"/>
+        </w:rPr>
+        <w:t>"${schema.dir}/**"</w:t>
+      </w:r>
+      <w:r>
+        <w:rPr>
+          <w:rFonts w:ascii="Courier New" w:eastAsiaTheme="minorHAnsi" w:hAnsi="Courier New" w:cs="Courier New"/>
+          <w:color w:val="0000FF"/>
+          <w:sz w:val="16"/>
+          <w:szCs w:val="16"/>
+          <w:highlight w:val="white"/>
+        </w:rPr>
+        <w:t>/&gt;</w:t>
+      </w:r>
+    </w:p>
+    <w:p>
+      <w:pPr>
+        <w:overflowPunct/>
+        <w:spacing w:after="0"/>
+        <w:textAlignment w:val="auto"/>
+        <w:rPr>
+          <w:rFonts w:ascii="Courier New" w:eastAsiaTheme="minorHAnsi" w:hAnsi="Courier New" w:cs="Courier New"/>
+          <w:b/>
+          <w:bCs/>
+          <w:color w:val="000000"/>
+          <w:sz w:val="16"/>
+          <w:szCs w:val="16"/>
+          <w:highlight w:val="white"/>
+        </w:rPr>
+      </w:pPr>
+      <w:r>
+        <w:rPr>
+          <w:rFonts w:ascii="Courier New" w:eastAsiaTheme="minorHAnsi" w:hAnsi="Courier New" w:cs="Courier New"/>
+          <w:b/>
+          <w:bCs/>
+          <w:color w:val="000000"/>
+          <w:sz w:val="16"/>
+          <w:szCs w:val="16"/>
+          <w:highlight w:val="white"/>
+        </w:rPr>
+        <w:t xml:space="preserve">        </w:t>
+      </w:r>
+      <w:r>
+        <w:rPr>
+          <w:rFonts w:ascii="Courier New" w:eastAsiaTheme="minorHAnsi" w:hAnsi="Courier New" w:cs="Courier New"/>
+          <w:color w:val="0000FF"/>
+          <w:sz w:val="16"/>
+          <w:szCs w:val="16"/>
+          <w:highlight w:val="white"/>
+        </w:rPr>
+        <w:t>&lt;/copy&gt;</w:t>
+      </w:r>
+    </w:p>
+    <w:p>
+      <w:pPr>
+        <w:overflowPunct/>
+        <w:spacing w:after="0"/>
+        <w:textAlignment w:val="auto"/>
+        <w:rPr>
+          <w:rFonts w:ascii="Courier New" w:eastAsiaTheme="minorHAnsi" w:hAnsi="Courier New" w:cs="Courier New"/>
+          <w:b/>
+          <w:bCs/>
+          <w:color w:val="000000"/>
+          <w:sz w:val="16"/>
+          <w:szCs w:val="16"/>
+          <w:highlight w:val="white"/>
+        </w:rPr>
+      </w:pPr>
+      <w:r>
+        <w:rPr>
+          <w:rFonts w:ascii="Courier New" w:eastAsiaTheme="minorHAnsi" w:hAnsi="Courier New" w:cs="Courier New"/>
+          <w:b/>
+          <w:bCs/>
+          <w:color w:val="000000"/>
+          <w:sz w:val="16"/>
+          <w:szCs w:val="16"/>
+          <w:highlight w:val="white"/>
+        </w:rPr>
+        <w:t xml:space="preserve">        </w:t>
+      </w:r>
+    </w:p>
+    <w:p>
+      <w:pPr>
+        <w:overflowPunct/>
+        <w:spacing w:after="0"/>
+        <w:textAlignment w:val="auto"/>
+        <w:rPr>
+          <w:rFonts w:ascii="Courier New" w:eastAsiaTheme="minorHAnsi" w:hAnsi="Courier New" w:cs="Courier New"/>
+          <w:b/>
+          <w:bCs/>
+          <w:color w:val="000000"/>
+          <w:sz w:val="16"/>
+          <w:szCs w:val="16"/>
+          <w:highlight w:val="white"/>
+        </w:rPr>
+      </w:pPr>
+      <w:r>
+        <w:rPr>
+          <w:rFonts w:ascii="Courier New" w:eastAsiaTheme="minorHAnsi" w:hAnsi="Courier New" w:cs="Courier New"/>
+          <w:b/>
+          <w:bCs/>
+          <w:color w:val="000000"/>
+          <w:sz w:val="16"/>
+          <w:szCs w:val="16"/>
+          <w:highlight w:val="white"/>
+        </w:rPr>
+        <w:t xml:space="preserve">        </w:t>
+      </w:r>
+      <w:r>
+        <w:rPr>
+          <w:rFonts w:ascii="Courier New" w:eastAsiaTheme="minorHAnsi" w:hAnsi="Courier New" w:cs="Courier New"/>
+          <w:color w:val="0000FF"/>
+          <w:sz w:val="16"/>
+          <w:szCs w:val="16"/>
+          <w:highlight w:val="white"/>
+        </w:rPr>
+        <w:t>&lt;echo</w:t>
+      </w:r>
+      <w:r>
+        <w:rPr>
+          <w:rFonts w:ascii="Courier New" w:eastAsiaTheme="minorHAnsi" w:hAnsi="Courier New" w:cs="Courier New"/>
+          <w:color w:val="000000"/>
+          <w:sz w:val="16"/>
+          <w:szCs w:val="16"/>
+          <w:highlight w:val="white"/>
+        </w:rPr>
+        <w:t xml:space="preserve"> </w:t>
+      </w:r>
+      <w:r>
+        <w:rPr>
+          <w:rFonts w:ascii="Courier New" w:eastAsiaTheme="minorHAnsi" w:hAnsi="Courier New" w:cs="Courier New"/>
+          <w:color w:val="FF0000"/>
+          <w:sz w:val="16"/>
+          <w:szCs w:val="16"/>
+          <w:highlight w:val="white"/>
+        </w:rPr>
+        <w:t>message</w:t>
+      </w:r>
+      <w:r>
+        <w:rPr>
+          <w:rFonts w:ascii="Courier New" w:eastAsiaTheme="minorHAnsi" w:hAnsi="Courier New" w:cs="Courier New"/>
+          <w:color w:val="000000"/>
+          <w:sz w:val="16"/>
+          <w:szCs w:val="16"/>
+          <w:highlight w:val="white"/>
+        </w:rPr>
+        <w:t>=</w:t>
+      </w:r>
+      <w:r>
+        <w:rPr>
+          <w:rFonts w:ascii="Courier New" w:eastAsiaTheme="minorHAnsi" w:hAnsi="Courier New" w:cs="Courier New"/>
+          <w:b/>
+          <w:bCs/>
+          <w:color w:val="8000FF"/>
+          <w:sz w:val="16"/>
+          <w:szCs w:val="16"/>
+          <w:highlight w:val="white"/>
+        </w:rPr>
+        <w:t>"Copying ${reporting.dir} dir to ${dist.dir}"</w:t>
+      </w:r>
+      <w:r>
+        <w:rPr>
+          <w:rFonts w:ascii="Courier New" w:eastAsiaTheme="minorHAnsi" w:hAnsi="Courier New" w:cs="Courier New"/>
+          <w:color w:val="0000FF"/>
+          <w:sz w:val="16"/>
+          <w:szCs w:val="16"/>
+          <w:highlight w:val="white"/>
+        </w:rPr>
+        <w:t>/&gt;</w:t>
+      </w:r>
+    </w:p>
+    <w:p>
+      <w:pPr>
+        <w:overflowPunct/>
+        <w:spacing w:after="0"/>
+        <w:textAlignment w:val="auto"/>
+        <w:rPr>
+          <w:rFonts w:ascii="Courier New" w:eastAsiaTheme="minorHAnsi" w:hAnsi="Courier New" w:cs="Courier New"/>
+          <w:b/>
+          <w:bCs/>
+          <w:color w:val="000000"/>
+          <w:sz w:val="16"/>
+          <w:szCs w:val="16"/>
+          <w:highlight w:val="white"/>
+        </w:rPr>
+      </w:pPr>
+      <w:r>
+        <w:rPr>
+          <w:rFonts w:ascii="Courier New" w:eastAsiaTheme="minorHAnsi" w:hAnsi="Courier New" w:cs="Courier New"/>
+          <w:b/>
+          <w:bCs/>
+          <w:color w:val="000000"/>
+          <w:sz w:val="16"/>
+          <w:szCs w:val="16"/>
+          <w:highlight w:val="white"/>
+        </w:rPr>
+        <w:t xml:space="preserve">        </w:t>
+      </w:r>
+      <w:r>
+        <w:rPr>
+          <w:rFonts w:ascii="Courier New" w:eastAsiaTheme="minorHAnsi" w:hAnsi="Courier New" w:cs="Courier New"/>
+          <w:color w:val="0000FF"/>
+          <w:sz w:val="16"/>
+          <w:szCs w:val="16"/>
+          <w:highlight w:val="white"/>
+        </w:rPr>
+        <w:t>&lt;copy</w:t>
+      </w:r>
+      <w:r>
+        <w:rPr>
+          <w:rFonts w:ascii="Courier New" w:eastAsiaTheme="minorHAnsi" w:hAnsi="Courier New" w:cs="Courier New"/>
+          <w:color w:val="000000"/>
+          <w:sz w:val="16"/>
+          <w:szCs w:val="16"/>
+          <w:highlight w:val="white"/>
+        </w:rPr>
+        <w:t xml:space="preserve"> </w:t>
+      </w:r>
+      <w:proofErr w:type="spellStart"/>
+      <w:r>
+        <w:rPr>
+          <w:rFonts w:ascii="Courier New" w:eastAsiaTheme="minorHAnsi" w:hAnsi="Courier New" w:cs="Courier New"/>
+          <w:color w:val="FF0000"/>
+          <w:sz w:val="16"/>
+          <w:szCs w:val="16"/>
+          <w:highlight w:val="white"/>
+        </w:rPr>
+        <w:t>todir</w:t>
+      </w:r>
+      <w:proofErr w:type="spellEnd"/>
+      <w:r>
+        <w:rPr>
+          <w:rFonts w:ascii="Courier New" w:eastAsiaTheme="minorHAnsi" w:hAnsi="Courier New" w:cs="Courier New"/>
+          <w:color w:val="000000"/>
+          <w:sz w:val="16"/>
+          <w:szCs w:val="16"/>
+          <w:highlight w:val="white"/>
+        </w:rPr>
+        <w:t>=</w:t>
+      </w:r>
+      <w:r>
+        <w:rPr>
+          <w:rFonts w:ascii="Courier New" w:eastAsiaTheme="minorHAnsi" w:hAnsi="Courier New" w:cs="Courier New"/>
+          <w:b/>
+          <w:bCs/>
+          <w:color w:val="8000FF"/>
+          <w:sz w:val="16"/>
+          <w:szCs w:val="16"/>
+          <w:highlight w:val="white"/>
+        </w:rPr>
+        <w:t>"${dist.dir}"</w:t>
+      </w:r>
+      <w:r>
+        <w:rPr>
+          <w:rFonts w:ascii="Courier New" w:eastAsiaTheme="minorHAnsi" w:hAnsi="Courier New" w:cs="Courier New"/>
+          <w:color w:val="0000FF"/>
+          <w:sz w:val="16"/>
+          <w:szCs w:val="16"/>
+          <w:highlight w:val="white"/>
+        </w:rPr>
+        <w:t>&gt;</w:t>
+      </w:r>
+    </w:p>
+    <w:p>
+      <w:pPr>
+        <w:overflowPunct/>
+        <w:spacing w:after="0"/>
+        <w:textAlignment w:val="auto"/>
+        <w:rPr>
+          <w:rFonts w:ascii="Courier New" w:eastAsiaTheme="minorHAnsi" w:hAnsi="Courier New" w:cs="Courier New"/>
+          <w:b/>
+          <w:bCs/>
+          <w:color w:val="000000"/>
+          <w:sz w:val="16"/>
+          <w:szCs w:val="16"/>
+          <w:highlight w:val="white"/>
+        </w:rPr>
+      </w:pPr>
+      <w:r>
+        <w:rPr>
+          <w:rFonts w:ascii="Courier New" w:eastAsiaTheme="minorHAnsi" w:hAnsi="Courier New" w:cs="Courier New"/>
+          <w:b/>
+          <w:bCs/>
+          <w:color w:val="000000"/>
+          <w:sz w:val="16"/>
+          <w:szCs w:val="16"/>
+          <w:highlight w:val="white"/>
+        </w:rPr>
+        <w:t xml:space="preserve">            </w:t>
+      </w:r>
+      <w:r>
+        <w:rPr>
+          <w:rFonts w:ascii="Courier New" w:eastAsiaTheme="minorHAnsi" w:hAnsi="Courier New" w:cs="Courier New"/>
+          <w:color w:val="0000FF"/>
+          <w:sz w:val="16"/>
+          <w:szCs w:val="16"/>
+          <w:highlight w:val="white"/>
+        </w:rPr>
+        <w:t>&lt;</w:t>
+      </w:r>
+      <w:proofErr w:type="spellStart"/>
+      <w:r>
+        <w:rPr>
+          <w:rFonts w:ascii="Courier New" w:eastAsiaTheme="minorHAnsi" w:hAnsi="Courier New" w:cs="Courier New"/>
+          <w:color w:val="0000FF"/>
+          <w:sz w:val="16"/>
+          <w:szCs w:val="16"/>
+          <w:highlight w:val="white"/>
+        </w:rPr>
+        <w:t>fileset</w:t>
+      </w:r>
+      <w:proofErr w:type="spellEnd"/>
+      <w:r>
+        <w:rPr>
+          <w:rFonts w:ascii="Courier New" w:eastAsiaTheme="minorHAnsi" w:hAnsi="Courier New" w:cs="Courier New"/>
+          <w:color w:val="000000"/>
+          <w:sz w:val="16"/>
+          <w:szCs w:val="16"/>
+          <w:highlight w:val="white"/>
+        </w:rPr>
+        <w:t xml:space="preserve"> </w:t>
+      </w:r>
+      <w:r>
+        <w:rPr>
+          <w:rFonts w:ascii="Courier New" w:eastAsiaTheme="minorHAnsi" w:hAnsi="Courier New" w:cs="Courier New"/>
+          <w:color w:val="FF0000"/>
+          <w:sz w:val="16"/>
+          <w:szCs w:val="16"/>
+          <w:highlight w:val="white"/>
+        </w:rPr>
+        <w:t>dir</w:t>
+      </w:r>
+      <w:r>
+        <w:rPr>
+          <w:rFonts w:ascii="Courier New" w:eastAsiaTheme="minorHAnsi" w:hAnsi="Courier New" w:cs="Courier New"/>
+          <w:color w:val="000000"/>
+          <w:sz w:val="16"/>
+          <w:szCs w:val="16"/>
+          <w:highlight w:val="white"/>
+        </w:rPr>
+        <w:t>=</w:t>
+      </w:r>
+      <w:r>
+        <w:rPr>
+          <w:rFonts w:ascii="Courier New" w:eastAsiaTheme="minorHAnsi" w:hAnsi="Courier New" w:cs="Courier New"/>
+          <w:b/>
+          <w:bCs/>
+          <w:color w:val="8000FF"/>
+          <w:sz w:val="16"/>
+          <w:szCs w:val="16"/>
+          <w:highlight w:val="white"/>
+        </w:rPr>
+        <w:t>"${</w:t>
+      </w:r>
+      <w:proofErr w:type="spellStart"/>
+      <w:r>
+        <w:rPr>
+          <w:rFonts w:ascii="Courier New" w:eastAsiaTheme="minorHAnsi" w:hAnsi="Courier New" w:cs="Courier New"/>
+          <w:b/>
+          <w:bCs/>
+          <w:color w:val="8000FF"/>
+          <w:sz w:val="16"/>
+          <w:szCs w:val="16"/>
+          <w:highlight w:val="white"/>
+        </w:rPr>
+        <w:t>basedir</w:t>
+      </w:r>
+      <w:proofErr w:type="spellEnd"/>
+      <w:r>
+        <w:rPr>
+          <w:rFonts w:ascii="Courier New" w:eastAsiaTheme="minorHAnsi" w:hAnsi="Courier New" w:cs="Courier New"/>
+          <w:b/>
+          <w:bCs/>
+          <w:color w:val="8000FF"/>
+          <w:sz w:val="16"/>
+          <w:szCs w:val="16"/>
+          <w:highlight w:val="white"/>
+        </w:rPr>
+        <w:t>}"</w:t>
+      </w:r>
+      <w:r>
+        <w:rPr>
+          <w:rFonts w:ascii="Courier New" w:eastAsiaTheme="minorHAnsi" w:hAnsi="Courier New" w:cs="Courier New"/>
+          <w:color w:val="000000"/>
+          <w:sz w:val="16"/>
+          <w:szCs w:val="16"/>
+          <w:highlight w:val="white"/>
+        </w:rPr>
+        <w:t xml:space="preserve"> </w:t>
+      </w:r>
+      <w:r>
+        <w:rPr>
+          <w:rFonts w:ascii="Courier New" w:eastAsiaTheme="minorHAnsi" w:hAnsi="Courier New" w:cs="Courier New"/>
+          <w:color w:val="FF0000"/>
+          <w:sz w:val="16"/>
+          <w:szCs w:val="16"/>
+          <w:highlight w:val="white"/>
+        </w:rPr>
+        <w:t>includes</w:t>
+      </w:r>
+      <w:r>
+        <w:rPr>
+          <w:rFonts w:ascii="Courier New" w:eastAsiaTheme="minorHAnsi" w:hAnsi="Courier New" w:cs="Courier New"/>
+          <w:color w:val="000000"/>
+          <w:sz w:val="16"/>
+          <w:szCs w:val="16"/>
+          <w:highlight w:val="white"/>
+        </w:rPr>
+        <w:t>=</w:t>
+      </w:r>
+      <w:r>
+        <w:rPr>
+          <w:rFonts w:ascii="Courier New" w:eastAsiaTheme="minorHAnsi" w:hAnsi="Courier New" w:cs="Courier New"/>
+          <w:b/>
+          <w:bCs/>
+          <w:color w:val="8000FF"/>
+          <w:sz w:val="16"/>
+          <w:szCs w:val="16"/>
+          <w:highlight w:val="white"/>
+        </w:rPr>
+        <w:t>"${reporting.dir}/**"</w:t>
+      </w:r>
+      <w:r>
+        <w:rPr>
+          <w:rFonts w:ascii="Courier New" w:eastAsiaTheme="minorHAnsi" w:hAnsi="Courier New" w:cs="Courier New"/>
+          <w:color w:val="0000FF"/>
+          <w:sz w:val="16"/>
+          <w:szCs w:val="16"/>
+          <w:highlight w:val="white"/>
+        </w:rPr>
+        <w:t>/&gt;</w:t>
+      </w:r>
+    </w:p>
+    <w:p>
+      <w:pPr>
+        <w:overflowPunct/>
+        <w:spacing w:after="0"/>
+        <w:textAlignment w:val="auto"/>
+        <w:rPr>
+          <w:rFonts w:ascii="Courier New" w:eastAsiaTheme="minorHAnsi" w:hAnsi="Courier New" w:cs="Courier New"/>
+          <w:b/>
+          <w:bCs/>
+          <w:color w:val="000000"/>
+          <w:sz w:val="16"/>
+          <w:szCs w:val="16"/>
+          <w:highlight w:val="white"/>
+        </w:rPr>
+      </w:pPr>
+      <w:r>
+        <w:rPr>
+          <w:rFonts w:ascii="Courier New" w:eastAsiaTheme="minorHAnsi" w:hAnsi="Courier New" w:cs="Courier New"/>
+          <w:b/>
+          <w:bCs/>
+          <w:color w:val="000000"/>
+          <w:sz w:val="16"/>
+          <w:szCs w:val="16"/>
+          <w:highlight w:val="white"/>
+        </w:rPr>
+        <w:t xml:space="preserve">        </w:t>
+      </w:r>
+      <w:r>
+        <w:rPr>
+          <w:rFonts w:ascii="Courier New" w:eastAsiaTheme="minorHAnsi" w:hAnsi="Courier New" w:cs="Courier New"/>
+          <w:color w:val="0000FF"/>
+          <w:sz w:val="16"/>
+          <w:szCs w:val="16"/>
+          <w:highlight w:val="white"/>
+        </w:rPr>
+        <w:t>&lt;/copy&gt;</w:t>
+      </w:r>
+    </w:p>
+    <w:p>
+      <w:pPr>
+        <w:overflowPunct/>
+        <w:spacing w:after="0"/>
+        <w:textAlignment w:val="auto"/>
+        <w:rPr>
+          <w:rFonts w:ascii="Courier New" w:eastAsiaTheme="minorHAnsi" w:hAnsi="Courier New" w:cs="Courier New"/>
+          <w:b/>
+          <w:bCs/>
+          <w:color w:val="000000"/>
+          <w:sz w:val="16"/>
+          <w:szCs w:val="16"/>
+          <w:highlight w:val="white"/>
+        </w:rPr>
+      </w:pPr>
+      <w:r>
+        <w:rPr>
+          <w:rFonts w:ascii="Courier New" w:eastAsiaTheme="minorHAnsi" w:hAnsi="Courier New" w:cs="Courier New"/>
+          <w:b/>
+          <w:bCs/>
+          <w:color w:val="000000"/>
+          <w:sz w:val="16"/>
+          <w:szCs w:val="16"/>
+          <w:highlight w:val="white"/>
+        </w:rPr>
+        <w:t xml:space="preserve">        </w:t>
+      </w:r>
+    </w:p>
+    <w:p>
+      <w:pPr>
+        <w:overflowPunct/>
+        <w:spacing w:after="0"/>
+        <w:textAlignment w:val="auto"/>
+        <w:rPr>
+          <w:rFonts w:ascii="Courier New" w:eastAsiaTheme="minorHAnsi" w:hAnsi="Courier New" w:cs="Courier New"/>
+          <w:b/>
+          <w:bCs/>
+          <w:color w:val="000000"/>
+          <w:sz w:val="16"/>
+          <w:szCs w:val="16"/>
+          <w:highlight w:val="white"/>
+        </w:rPr>
+      </w:pPr>
+      <w:r>
+        <w:rPr>
+          <w:rFonts w:ascii="Courier New" w:eastAsiaTheme="minorHAnsi" w:hAnsi="Courier New" w:cs="Courier New"/>
+          <w:b/>
+          <w:bCs/>
+          <w:color w:val="000000"/>
+          <w:sz w:val="16"/>
+          <w:szCs w:val="16"/>
+          <w:highlight w:val="white"/>
+        </w:rPr>
+        <w:t xml:space="preserve">        </w:t>
+      </w:r>
+      <w:r>
+        <w:rPr>
+          <w:rFonts w:ascii="Courier New" w:eastAsiaTheme="minorHAnsi" w:hAnsi="Courier New" w:cs="Courier New"/>
+          <w:color w:val="0000FF"/>
+          <w:sz w:val="16"/>
+          <w:szCs w:val="16"/>
+          <w:highlight w:val="white"/>
+        </w:rPr>
+        <w:t>&lt;echo</w:t>
+      </w:r>
+      <w:r>
+        <w:rPr>
+          <w:rFonts w:ascii="Courier New" w:eastAsiaTheme="minorHAnsi" w:hAnsi="Courier New" w:cs="Courier New"/>
+          <w:color w:val="000000"/>
+          <w:sz w:val="16"/>
+          <w:szCs w:val="16"/>
+          <w:highlight w:val="white"/>
+        </w:rPr>
+        <w:t xml:space="preserve"> </w:t>
+      </w:r>
+      <w:r>
+        <w:rPr>
+          <w:rFonts w:ascii="Courier New" w:eastAsiaTheme="minorHAnsi" w:hAnsi="Courier New" w:cs="Courier New"/>
+          <w:color w:val="FF0000"/>
+          <w:sz w:val="16"/>
+          <w:szCs w:val="16"/>
+          <w:highlight w:val="white"/>
+        </w:rPr>
+        <w:t>message</w:t>
+      </w:r>
+      <w:r>
+        <w:rPr>
+          <w:rFonts w:ascii="Courier New" w:eastAsiaTheme="minorHAnsi" w:hAnsi="Courier New" w:cs="Courier New"/>
+          <w:color w:val="000000"/>
+          <w:sz w:val="16"/>
+          <w:szCs w:val="16"/>
+          <w:highlight w:val="white"/>
+        </w:rPr>
+        <w:t>=</w:t>
+      </w:r>
+      <w:r>
+        <w:rPr>
+          <w:rFonts w:ascii="Courier New" w:eastAsiaTheme="minorHAnsi" w:hAnsi="Courier New" w:cs="Courier New"/>
+          <w:b/>
+          <w:bCs/>
+          <w:color w:val="8000FF"/>
+          <w:sz w:val="16"/>
+          <w:szCs w:val="16"/>
+          <w:highlight w:val="white"/>
+        </w:rPr>
+        <w:t>"Copying ${dist.dir} dir to ${</w:t>
+      </w:r>
+      <w:proofErr w:type="spellStart"/>
+      <w:r>
+        <w:rPr>
+          <w:rFonts w:ascii="Courier New" w:eastAsiaTheme="minorHAnsi" w:hAnsi="Courier New" w:cs="Courier New"/>
+          <w:b/>
+          <w:bCs/>
+          <w:color w:val="8000FF"/>
+          <w:sz w:val="16"/>
+          <w:szCs w:val="16"/>
+          <w:highlight w:val="white"/>
+        </w:rPr>
+        <w:t>bin.dist.dir</w:t>
+      </w:r>
+      <w:proofErr w:type="spellEnd"/>
+      <w:r>
+        <w:rPr>
+          <w:rFonts w:ascii="Courier New" w:eastAsiaTheme="minorHAnsi" w:hAnsi="Courier New" w:cs="Courier New"/>
+          <w:b/>
+          <w:bCs/>
+          <w:color w:val="8000FF"/>
+          <w:sz w:val="16"/>
+          <w:szCs w:val="16"/>
+          <w:highlight w:val="white"/>
+        </w:rPr>
+        <w:t>}"</w:t>
+      </w:r>
+      <w:r>
+        <w:rPr>
+          <w:rFonts w:ascii="Courier New" w:eastAsiaTheme="minorHAnsi" w:hAnsi="Courier New" w:cs="Courier New"/>
+          <w:color w:val="0000FF"/>
+          <w:sz w:val="16"/>
+          <w:szCs w:val="16"/>
+          <w:highlight w:val="white"/>
+        </w:rPr>
+        <w:t>/&gt;</w:t>
+      </w:r>
+    </w:p>
+    <w:p>
+      <w:pPr>
+        <w:overflowPunct/>
+        <w:spacing w:after="0"/>
+        <w:textAlignment w:val="auto"/>
+        <w:rPr>
+          <w:rFonts w:ascii="Courier New" w:eastAsiaTheme="minorHAnsi" w:hAnsi="Courier New" w:cs="Courier New"/>
+          <w:b/>
+          <w:bCs/>
+          <w:color w:val="000000"/>
+          <w:sz w:val="16"/>
+          <w:szCs w:val="16"/>
+          <w:highlight w:val="white"/>
+        </w:rPr>
+      </w:pPr>
+      <w:r>
+        <w:rPr>
+          <w:rFonts w:ascii="Courier New" w:eastAsiaTheme="minorHAnsi" w:hAnsi="Courier New" w:cs="Courier New"/>
+          <w:b/>
+          <w:bCs/>
+          <w:color w:val="000000"/>
+          <w:sz w:val="16"/>
+          <w:szCs w:val="16"/>
+          <w:highlight w:val="white"/>
+        </w:rPr>
+        <w:t xml:space="preserve">        </w:t>
+      </w:r>
+      <w:r>
+        <w:rPr>
+          <w:rFonts w:ascii="Courier New" w:eastAsiaTheme="minorHAnsi" w:hAnsi="Courier New" w:cs="Courier New"/>
+          <w:color w:val="0000FF"/>
+          <w:sz w:val="16"/>
+          <w:szCs w:val="16"/>
+          <w:highlight w:val="white"/>
+        </w:rPr>
+        <w:t>&lt;copy</w:t>
+      </w:r>
+      <w:r>
+        <w:rPr>
+          <w:rFonts w:ascii="Courier New" w:eastAsiaTheme="minorHAnsi" w:hAnsi="Courier New" w:cs="Courier New"/>
+          <w:color w:val="000000"/>
+          <w:sz w:val="16"/>
+          <w:szCs w:val="16"/>
+          <w:highlight w:val="white"/>
+        </w:rPr>
+        <w:t xml:space="preserve"> </w:t>
+      </w:r>
+      <w:proofErr w:type="spellStart"/>
+      <w:r>
+        <w:rPr>
+          <w:rFonts w:ascii="Courier New" w:eastAsiaTheme="minorHAnsi" w:hAnsi="Courier New" w:cs="Courier New"/>
+          <w:color w:val="FF0000"/>
+          <w:sz w:val="16"/>
+          <w:szCs w:val="16"/>
+          <w:highlight w:val="white"/>
+        </w:rPr>
+        <w:t>todir</w:t>
+      </w:r>
+      <w:proofErr w:type="spellEnd"/>
+      <w:r>
+        <w:rPr>
+          <w:rFonts w:ascii="Courier New" w:eastAsiaTheme="minorHAnsi" w:hAnsi="Courier New" w:cs="Courier New"/>
+          <w:color w:val="000000"/>
+          <w:sz w:val="16"/>
+          <w:szCs w:val="16"/>
+          <w:highlight w:val="white"/>
+        </w:rPr>
+        <w:t>=</w:t>
+      </w:r>
+      <w:r>
+        <w:rPr>
+          <w:rFonts w:ascii="Courier New" w:eastAsiaTheme="minorHAnsi" w:hAnsi="Courier New" w:cs="Courier New"/>
+          <w:b/>
+          <w:bCs/>
+          <w:color w:val="8000FF"/>
+          <w:sz w:val="16"/>
+          <w:szCs w:val="16"/>
+          <w:highlight w:val="white"/>
+        </w:rPr>
+        <w:t>"${</w:t>
+      </w:r>
+      <w:proofErr w:type="spellStart"/>
+      <w:r>
+        <w:rPr>
+          <w:rFonts w:ascii="Courier New" w:eastAsiaTheme="minorHAnsi" w:hAnsi="Courier New" w:cs="Courier New"/>
+          <w:b/>
+          <w:bCs/>
+          <w:color w:val="8000FF"/>
+          <w:sz w:val="16"/>
+          <w:szCs w:val="16"/>
+          <w:highlight w:val="white"/>
+        </w:rPr>
+        <w:t>bin.dist.dir</w:t>
+      </w:r>
+      <w:proofErr w:type="spellEnd"/>
+      <w:r>
+        <w:rPr>
+          <w:rFonts w:ascii="Courier New" w:eastAsiaTheme="minorHAnsi" w:hAnsi="Courier New" w:cs="Courier New"/>
+          <w:b/>
+          <w:bCs/>
+          <w:color w:val="8000FF"/>
+          <w:sz w:val="16"/>
+          <w:szCs w:val="16"/>
+          <w:highlight w:val="white"/>
+        </w:rPr>
+        <w:t>}"</w:t>
+      </w:r>
+      <w:r>
+        <w:rPr>
+          <w:rFonts w:ascii="Courier New" w:eastAsiaTheme="minorHAnsi" w:hAnsi="Courier New" w:cs="Courier New"/>
+          <w:color w:val="0000FF"/>
+          <w:sz w:val="16"/>
+          <w:szCs w:val="16"/>
+          <w:highlight w:val="white"/>
+        </w:rPr>
+        <w:t>&gt;</w:t>
+      </w:r>
+    </w:p>
+    <w:p>
+      <w:pPr>
+        <w:overflowPunct/>
+        <w:spacing w:after="0"/>
+        <w:textAlignment w:val="auto"/>
+        <w:rPr>
+          <w:rFonts w:ascii="Courier New" w:eastAsiaTheme="minorHAnsi" w:hAnsi="Courier New" w:cs="Courier New"/>
+          <w:b/>
+          <w:bCs/>
+          <w:color w:val="000000"/>
+          <w:sz w:val="16"/>
+          <w:szCs w:val="16"/>
+          <w:highlight w:val="white"/>
+        </w:rPr>
+      </w:pPr>
+      <w:r>
+        <w:rPr>
+          <w:rFonts w:ascii="Courier New" w:eastAsiaTheme="minorHAnsi" w:hAnsi="Courier New" w:cs="Courier New"/>
+          <w:b/>
+          <w:bCs/>
+          <w:color w:val="000000"/>
+          <w:sz w:val="16"/>
+          <w:szCs w:val="16"/>
+          <w:highlight w:val="white"/>
+        </w:rPr>
+        <w:t xml:space="preserve">            </w:t>
+      </w:r>
+      <w:r>
+        <w:rPr>
+          <w:rFonts w:ascii="Courier New" w:eastAsiaTheme="minorHAnsi" w:hAnsi="Courier New" w:cs="Courier New"/>
+          <w:color w:val="0000FF"/>
+          <w:sz w:val="16"/>
+          <w:szCs w:val="16"/>
+          <w:highlight w:val="white"/>
+        </w:rPr>
+        <w:t>&lt;</w:t>
+      </w:r>
+      <w:proofErr w:type="spellStart"/>
+      <w:r>
+        <w:rPr>
+          <w:rFonts w:ascii="Courier New" w:eastAsiaTheme="minorHAnsi" w:hAnsi="Courier New" w:cs="Courier New"/>
+          <w:color w:val="0000FF"/>
+          <w:sz w:val="16"/>
+          <w:szCs w:val="16"/>
+          <w:highlight w:val="white"/>
+        </w:rPr>
+        <w:t>fileset</w:t>
+      </w:r>
+      <w:proofErr w:type="spellEnd"/>
+      <w:r>
+        <w:rPr>
+          <w:rFonts w:ascii="Courier New" w:eastAsiaTheme="minorHAnsi" w:hAnsi="Courier New" w:cs="Courier New"/>
+          <w:color w:val="000000"/>
+          <w:sz w:val="16"/>
+          <w:szCs w:val="16"/>
+          <w:highlight w:val="white"/>
+        </w:rPr>
+        <w:t xml:space="preserve"> </w:t>
+      </w:r>
+      <w:r>
+        <w:rPr>
+          <w:rFonts w:ascii="Courier New" w:eastAsiaTheme="minorHAnsi" w:hAnsi="Courier New" w:cs="Courier New"/>
+          <w:color w:val="FF0000"/>
+          <w:sz w:val="16"/>
+          <w:szCs w:val="16"/>
+          <w:highlight w:val="white"/>
+        </w:rPr>
+        <w:t>dir</w:t>
+      </w:r>
+      <w:r>
+        <w:rPr>
+          <w:rFonts w:ascii="Courier New" w:eastAsiaTheme="minorHAnsi" w:hAnsi="Courier New" w:cs="Courier New"/>
+          <w:color w:val="000000"/>
+          <w:sz w:val="16"/>
+          <w:szCs w:val="16"/>
+          <w:highlight w:val="white"/>
+        </w:rPr>
+        <w:t>=</w:t>
+      </w:r>
+      <w:r>
+        <w:rPr>
+          <w:rFonts w:ascii="Courier New" w:eastAsiaTheme="minorHAnsi" w:hAnsi="Courier New" w:cs="Courier New"/>
+          <w:b/>
+          <w:bCs/>
+          <w:color w:val="8000FF"/>
+          <w:sz w:val="16"/>
+          <w:szCs w:val="16"/>
+          <w:highlight w:val="white"/>
+        </w:rPr>
+        <w:t>"${dist.dir}"</w:t>
+      </w:r>
+      <w:r>
+        <w:rPr>
+          <w:rFonts w:ascii="Courier New" w:eastAsiaTheme="minorHAnsi" w:hAnsi="Courier New" w:cs="Courier New"/>
+          <w:color w:val="000000"/>
+          <w:sz w:val="16"/>
+          <w:szCs w:val="16"/>
+          <w:highlight w:val="white"/>
+        </w:rPr>
+        <w:t xml:space="preserve"> </w:t>
+      </w:r>
+      <w:r>
+        <w:rPr>
+          <w:rFonts w:ascii="Courier New" w:eastAsiaTheme="minorHAnsi" w:hAnsi="Courier New" w:cs="Courier New"/>
+          <w:color w:val="FF0000"/>
+          <w:sz w:val="16"/>
+          <w:szCs w:val="16"/>
+          <w:highlight w:val="white"/>
+        </w:rPr>
+        <w:t>includes</w:t>
+      </w:r>
+      <w:r>
+        <w:rPr>
+          <w:rFonts w:ascii="Courier New" w:eastAsiaTheme="minorHAnsi" w:hAnsi="Courier New" w:cs="Courier New"/>
+          <w:color w:val="000000"/>
+          <w:sz w:val="16"/>
+          <w:szCs w:val="16"/>
+          <w:highlight w:val="white"/>
+        </w:rPr>
+        <w:t>=</w:t>
+      </w:r>
+      <w:r>
+        <w:rPr>
+          <w:rFonts w:ascii="Courier New" w:eastAsiaTheme="minorHAnsi" w:hAnsi="Courier New" w:cs="Courier New"/>
+          <w:b/>
+          <w:bCs/>
+          <w:color w:val="8000FF"/>
+          <w:sz w:val="16"/>
+          <w:szCs w:val="16"/>
+          <w:highlight w:val="white"/>
+        </w:rPr>
+        <w:t>"**"</w:t>
+      </w:r>
+      <w:r>
+        <w:rPr>
+          <w:rFonts w:ascii="Courier New" w:eastAsiaTheme="minorHAnsi" w:hAnsi="Courier New" w:cs="Courier New"/>
+          <w:color w:val="0000FF"/>
+          <w:sz w:val="16"/>
+          <w:szCs w:val="16"/>
+          <w:highlight w:val="white"/>
+        </w:rPr>
+        <w:t>/&gt;</w:t>
+      </w:r>
+    </w:p>
+    <w:p>
+      <w:pPr>
+        <w:overflowPunct/>
+        <w:spacing w:after="0"/>
+        <w:textAlignment w:val="auto"/>
+        <w:rPr>
+          <w:rFonts w:ascii="Courier New" w:eastAsiaTheme="minorHAnsi" w:hAnsi="Courier New" w:cs="Courier New"/>
+          <w:b/>
+          <w:bCs/>
+          <w:color w:val="000000"/>
+          <w:sz w:val="16"/>
+          <w:szCs w:val="16"/>
+          <w:highlight w:val="white"/>
+        </w:rPr>
+      </w:pPr>
+      <w:r>
+        <w:rPr>
+          <w:rFonts w:ascii="Courier New" w:eastAsiaTheme="minorHAnsi" w:hAnsi="Courier New" w:cs="Courier New"/>
+          <w:b/>
+          <w:bCs/>
+          <w:color w:val="000000"/>
+          <w:sz w:val="16"/>
+          <w:szCs w:val="16"/>
+          <w:highlight w:val="white"/>
+        </w:rPr>
+        <w:t xml:space="preserve">        </w:t>
+      </w:r>
+      <w:r>
+        <w:rPr>
+          <w:rFonts w:ascii="Courier New" w:eastAsiaTheme="minorHAnsi" w:hAnsi="Courier New" w:cs="Courier New"/>
+          <w:color w:val="0000FF"/>
+          <w:sz w:val="16"/>
+          <w:szCs w:val="16"/>
+          <w:highlight w:val="white"/>
+        </w:rPr>
+        <w:t>&lt;/copy&gt;</w:t>
+      </w:r>
+    </w:p>
+    <w:p>
+      <w:pPr>
+        <w:rPr>
+          <w:sz w:val="16"/>
+          <w:szCs w:val="16"/>
+        </w:rPr>
+      </w:pPr>
+      <w:r>
+        <w:rPr>
+          <w:rFonts w:ascii="Courier New" w:eastAsiaTheme="minorHAnsi" w:hAnsi="Courier New" w:cs="Courier New"/>
+          <w:b/>
+          <w:bCs/>
+          <w:color w:val="000000"/>
+          <w:sz w:val="16"/>
+          <w:szCs w:val="16"/>
+          <w:highlight w:val="white"/>
+        </w:rPr>
+        <w:t xml:space="preserve">    </w:t>
+      </w:r>
+      <w:r>
+        <w:rPr>
+          <w:rFonts w:ascii="Courier New" w:eastAsiaTheme="minorHAnsi" w:hAnsi="Courier New" w:cs="Courier New"/>
+          <w:color w:val="0000FF"/>
+          <w:sz w:val="16"/>
+          <w:szCs w:val="16"/>
+          <w:highlight w:val="white"/>
+        </w:rPr>
+        <w:t>&lt;/target&gt;</w:t>
+      </w:r>
+    </w:p>
     <w:sectPr>
       <w:pgSz w:w="12240" w:h="15840"/>
       <w:pgMar w:top="1440" w:right="1440" w:bottom="1440" w:left="1440" w:header="708" w:footer="708" w:gutter="0"/>
@@ -7208,7 +10747,7 @@
   <w:abstractNum w:abstractNumId="1">
     <w:nsid w:val="14011815"/>
     <w:multiLevelType w:val="hybridMultilevel"/>
-    <w:tmpl w:val="005E8EE2"/>
+    <w:tmpl w:val="FBCA3B6E"/>
     <w:lvl w:ilvl="0" w:tplc="0409000F">
       <w:start w:val="1"/>
       <w:numFmt w:val="decimal"/>
@@ -7292,6 +10831,92 @@
     </w:lvl>
   </w:abstractNum>
   <w:abstractNum w:abstractNumId="2">
+    <w:nsid w:val="1B2D41D6"/>
+    <w:multiLevelType w:val="hybridMultilevel"/>
+    <w:tmpl w:val="FBCA3B6E"/>
+    <w:lvl w:ilvl="0" w:tplc="0409000F">
+      <w:start w:val="1"/>
+      <w:numFmt w:val="decimal"/>
+      <w:lvlText w:val="%1."/>
+      <w:lvlJc w:val="left"/>
+      <w:pPr>
+        <w:ind w:left="720" w:hanging="360"/>
+      </w:pPr>
+    </w:lvl>
+    <w:lvl w:ilvl="1" w:tplc="04090019" w:tentative="1">
+      <w:start w:val="1"/>
+      <w:numFmt w:val="lowerLetter"/>
+      <w:lvlText w:val="%2."/>
+      <w:lvlJc w:val="left"/>
+      <w:pPr>
+        <w:ind w:left="1440" w:hanging="360"/>
+      </w:pPr>
+    </w:lvl>
+    <w:lvl w:ilvl="2" w:tplc="0409001B" w:tentative="1">
+      <w:start w:val="1"/>
+      <w:numFmt w:val="lowerRoman"/>
+      <w:lvlText w:val="%3."/>
+      <w:lvlJc w:val="right"/>
+      <w:pPr>
+        <w:ind w:left="2160" w:hanging="180"/>
+      </w:pPr>
+    </w:lvl>
+    <w:lvl w:ilvl="3" w:tplc="0409000F" w:tentative="1">
+      <w:start w:val="1"/>
+      <w:numFmt w:val="decimal"/>
+      <w:lvlText w:val="%4."/>
+      <w:lvlJc w:val="left"/>
+      <w:pPr>
+        <w:ind w:left="2880" w:hanging="360"/>
+      </w:pPr>
+    </w:lvl>
+    <w:lvl w:ilvl="4" w:tplc="04090019" w:tentative="1">
+      <w:start w:val="1"/>
+      <w:numFmt w:val="lowerLetter"/>
+      <w:lvlText w:val="%5."/>
+      <w:lvlJc w:val="left"/>
+      <w:pPr>
+        <w:ind w:left="3600" w:hanging="360"/>
+      </w:pPr>
+    </w:lvl>
+    <w:lvl w:ilvl="5" w:tplc="0409001B" w:tentative="1">
+      <w:start w:val="1"/>
+      <w:numFmt w:val="lowerRoman"/>
+      <w:lvlText w:val="%6."/>
+      <w:lvlJc w:val="right"/>
+      <w:pPr>
+        <w:ind w:left="4320" w:hanging="180"/>
+      </w:pPr>
+    </w:lvl>
+    <w:lvl w:ilvl="6" w:tplc="0409000F" w:tentative="1">
+      <w:start w:val="1"/>
+      <w:numFmt w:val="decimal"/>
+      <w:lvlText w:val="%7."/>
+      <w:lvlJc w:val="left"/>
+      <w:pPr>
+        <w:ind w:left="5040" w:hanging="360"/>
+      </w:pPr>
+    </w:lvl>
+    <w:lvl w:ilvl="7" w:tplc="04090019" w:tentative="1">
+      <w:start w:val="1"/>
+      <w:numFmt w:val="lowerLetter"/>
+      <w:lvlText w:val="%8."/>
+      <w:lvlJc w:val="left"/>
+      <w:pPr>
+        <w:ind w:left="5760" w:hanging="360"/>
+      </w:pPr>
+    </w:lvl>
+    <w:lvl w:ilvl="8" w:tplc="0409001B" w:tentative="1">
+      <w:start w:val="1"/>
+      <w:numFmt w:val="lowerRoman"/>
+      <w:lvlText w:val="%9."/>
+      <w:lvlJc w:val="right"/>
+      <w:pPr>
+        <w:ind w:left="6480" w:hanging="180"/>
+      </w:pPr>
+    </w:lvl>
+  </w:abstractNum>
+  <w:abstractNum w:abstractNumId="3">
     <w:nsid w:val="1B757C1A"/>
     <w:multiLevelType w:val="hybridMultilevel"/>
     <w:tmpl w:val="7CFEB49E"/>
@@ -7377,7 +11002,7 @@
       </w:pPr>
     </w:lvl>
   </w:abstractNum>
-  <w:abstractNum w:abstractNumId="3">
+  <w:abstractNum w:abstractNumId="4">
     <w:nsid w:val="3A662AC5"/>
     <w:multiLevelType w:val="hybridMultilevel"/>
     <w:tmpl w:val="F0CECC3E"/>
@@ -7490,7 +11115,7 @@
       </w:rPr>
     </w:lvl>
   </w:abstractNum>
-  <w:abstractNum w:abstractNumId="4">
+  <w:abstractNum w:abstractNumId="5">
     <w:nsid w:val="4CD00E18"/>
     <w:multiLevelType w:val="hybridMultilevel"/>
     <w:tmpl w:val="26D63D2A"/>
@@ -7603,7 +11228,7 @@
       </w:rPr>
     </w:lvl>
   </w:abstractNum>
-  <w:abstractNum w:abstractNumId="5">
+  <w:abstractNum w:abstractNumId="6">
     <w:nsid w:val="63E7514F"/>
     <w:multiLevelType w:val="hybridMultilevel"/>
     <w:tmpl w:val="36A4B5BE"/>
@@ -7720,19 +11345,22 @@
     <w:abstractNumId w:val="0"/>
   </w:num>
   <w:num w:numId="2">
-    <w:abstractNumId w:val="2"/>
+    <w:abstractNumId w:val="3"/>
   </w:num>
   <w:num w:numId="3">
     <w:abstractNumId w:val="1"/>
   </w:num>
   <w:num w:numId="4">
+    <w:abstractNumId w:val="5"/>
+  </w:num>
+  <w:num w:numId="5">
     <w:abstractNumId w:val="4"/>
   </w:num>
-  <w:num w:numId="5">
-    <w:abstractNumId w:val="3"/>
+  <w:num w:numId="6">
+    <w:abstractNumId w:val="6"/>
   </w:num>
-  <w:num w:numId="6">
-    <w:abstractNumId w:val="5"/>
+  <w:num w:numId="7">
+    <w:abstractNumId w:val="2"/>
   </w:num>
 </w:numbering>
 </file>

</xml_diff>